<commit_message>
2022-5-12 xxxx_lyx_0208 update images.
</commit_message>
<xml_diff>
--- a/概要设计-第一组/概要设计说明书-第一组.docx
+++ b/概要设计-第一组/概要设计说明书-第一组.docx
@@ -30,6 +30,7 @@
               <w:spacing w:before="156" w:after="156" w:line="360" w:lineRule="auto"/>
               <w:ind w:firstLineChars="0" w:firstLine="0"/>
               <w:rPr>
+                <w:rFonts w:hint="eastAsia"/>
                 <w:sz w:val="21"/>
                 <w:szCs w:val="21"/>
               </w:rPr>
@@ -230,13 +231,19 @@
         <w:fldChar w:fldCharType="begin"/>
       </w:r>
       <w:r>
+        <w:instrText xml:space="preserve"> INCLUDEPICTURE  "https://pic.17qq.com/uploads/mqgqmhpqy.jpeg" \* MERGEFORMATINET </w:instrText>
+      </w:r>
+      <w:r>
+        <w:fldChar w:fldCharType="separate"/>
+      </w:r>
+      <w:r>
+        <w:fldChar w:fldCharType="begin"/>
+      </w:r>
+      <w:r>
         <w:instrText xml:space="preserve"> </w:instrText>
       </w:r>
       <w:r>
-        <w:instrText>INCLUDEPICTURE  "ht</w:instrText>
-      </w:r>
-      <w:r>
-        <w:instrText>tps://pic.17qq.com/uploads/mqgqmhpqy.jpeg" \* MERGEFORMATINET</w:instrText>
+        <w:instrText>INCLUDEPICTURE  "https://pic.17qq.com/uploads/mqgqmhpqy.jpeg" \* MERGEFORMATINET</w:instrText>
       </w:r>
       <w:r>
         <w:instrText xml:space="preserve"> </w:instrText>
@@ -265,7 +272,7 @@
             <v:path o:extrusionok="f" gradientshapeok="t" o:connecttype="rect"/>
             <o:lock v:ext="edit" aspectratio="t"/>
           </v:shapetype>
-          <v:shape id="_x0000_i1025" type="#_x0000_t75" alt="查看源图像" style="width:98.4pt;height:98.4pt">
+          <v:shape id="_x0000_i1025" type="#_x0000_t75" alt="查看源图像" style="width:98.2pt;height:98.2pt">
             <v:imagedata r:id="rId7" r:href="rId8"/>
           </v:shape>
         </w:pict>
@@ -294,6 +301,9 @@
       <w:r>
         <w:fldChar w:fldCharType="end"/>
       </w:r>
+      <w:r>
+        <w:fldChar w:fldCharType="end"/>
+      </w:r>
     </w:p>
     <w:p>
       <w:pPr>
@@ -485,23 +495,7 @@
           <w:rFonts w:ascii="宋体" w:hAnsi="宋体" w:hint="eastAsia"/>
           <w:szCs w:val="24"/>
         </w:rPr>
-        <w:t>可以以概要设计为依据，在此基础上进行详细设计。在以后的软件测试和软件维护也可以</w:t>
-      </w:r>
-      <w:proofErr w:type="gramStart"/>
-      <w:r>
-        <w:rPr>
-          <w:rFonts w:ascii="宋体" w:hAnsi="宋体" w:hint="eastAsia"/>
-          <w:szCs w:val="24"/>
-        </w:rPr>
-        <w:t>参考此</w:t>
-      </w:r>
-      <w:proofErr w:type="gramEnd"/>
-      <w:r>
-        <w:rPr>
-          <w:rFonts w:ascii="宋体" w:hAnsi="宋体" w:hint="eastAsia"/>
-          <w:szCs w:val="24"/>
-        </w:rPr>
-        <w:t>说明书。</w:t>
+        <w:t>可以以概要设计为依据，在此基础上进行详细设计。在以后的软件测试和软件维护也可以参考此说明书。</w:t>
       </w:r>
     </w:p>
     <w:p>
@@ -1106,23 +1100,7 @@
           <w:rFonts w:ascii="宋体" w:hAnsi="宋体" w:hint="eastAsia"/>
           <w:szCs w:val="24"/>
         </w:rPr>
-        <w:t>目前移动云上有着大量的运算模型接口</w:t>
-      </w:r>
-      <w:proofErr w:type="gramStart"/>
-      <w:r>
-        <w:rPr>
-          <w:rFonts w:ascii="宋体" w:hAnsi="宋体" w:hint="eastAsia"/>
-          <w:szCs w:val="24"/>
-        </w:rPr>
-        <w:t>及算力</w:t>
-      </w:r>
-      <w:proofErr w:type="gramEnd"/>
-      <w:r>
-        <w:rPr>
-          <w:rFonts w:ascii="宋体" w:hAnsi="宋体" w:hint="eastAsia"/>
-          <w:szCs w:val="24"/>
-        </w:rPr>
-        <w:t>资源，但是单纯的模型接口无法直接供一般的用户使用，必须创新方法将这些功能结合起来，形成应用场景。以“视障人士友好的咨询辅助软件”为主要方向，开发具有创新性并符合行业发展趋势，商业应用，创意设计方面的优秀项目。</w:t>
+        <w:t>目前移动云上有着大量的运算模型接口及算力资源，但是单纯的模型接口无法直接供一般的用户使用，必须创新方法将这些功能结合起来，形成应用场景。以“视障人士友好的咨询辅助软件”为主要方向，开发具有创新性并符合行业发展趋势，商业应用，创意设计方面的优秀项目。</w:t>
       </w:r>
     </w:p>
     <w:p>
@@ -1328,21 +1306,7 @@
         <w:rPr>
           <w:rFonts w:ascii="宋体" w:hAnsi="宋体" w:hint="eastAsia"/>
         </w:rPr>
-        <w:t>本系统是对视</w:t>
-      </w:r>
-      <w:proofErr w:type="gramStart"/>
-      <w:r>
-        <w:rPr>
-          <w:rFonts w:ascii="宋体" w:hAnsi="宋体" w:hint="eastAsia"/>
-        </w:rPr>
-        <w:t>障</w:t>
-      </w:r>
-      <w:proofErr w:type="gramEnd"/>
-      <w:r>
-        <w:rPr>
-          <w:rFonts w:ascii="宋体" w:hAnsi="宋体" w:hint="eastAsia"/>
-        </w:rPr>
-        <w:t>人士友好的资讯辅助软件，软件将考虑视障人士使用手机的</w:t>
+        <w:t>本系统是对视障人士友好的资讯辅助软件，软件将考虑视障人士使用手机的</w:t>
       </w:r>
       <w:r>
         <w:rPr>
@@ -3194,107 +3158,25 @@
           <w:rFonts w:ascii="宋体" w:eastAsia="宋体" w:hAnsi="宋体" w:hint="eastAsia"/>
         </w:rPr>
         <w:lastRenderedPageBreak/>
-        <w:t>3.2</w:t>
+        <w:t>3.</w:t>
       </w:r>
       <w:r>
         <w:rPr>
           <w:rFonts w:ascii="宋体" w:eastAsia="宋体" w:hAnsi="宋体" w:hint="eastAsia"/>
         </w:rPr>
-        <w:t>．</w:t>
+        <w:t>2</w:t>
+      </w:r>
+      <w:r>
+        <w:rPr>
+          <w:rFonts w:ascii="宋体" w:eastAsia="宋体" w:hAnsi="宋体"/>
+        </w:rPr>
+        <w:t xml:space="preserve"> </w:t>
       </w:r>
       <w:r>
         <w:rPr>
           <w:rFonts w:ascii="宋体" w:eastAsia="宋体" w:hAnsi="宋体" w:hint="eastAsia"/>
         </w:rPr>
-        <w:t>功能分配</w:t>
-      </w:r>
-    </w:p>
-    <w:p>
-      <w:pPr>
-        <w:spacing w:before="156" w:after="156"/>
-        <w:rPr>
-          <w:rFonts w:ascii="宋体" w:hAnsi="宋体"/>
-        </w:rPr>
-      </w:pPr>
-      <w:r>
-        <w:rPr>
-          <w:rFonts w:ascii="宋体" w:hAnsi="宋体" w:hint="eastAsia"/>
-        </w:rPr>
-        <w:t>管理员界面呈现（包括登录界面、服务器运行状况界面、新闻来源编辑界面、算法模型管理界面）将在Web客户端实现</w:t>
-      </w:r>
-      <w:r>
-        <w:rPr>
-          <w:rFonts w:ascii="宋体" w:hAnsi="宋体" w:hint="eastAsia"/>
-        </w:rPr>
-        <w:t>。</w:t>
-      </w:r>
-    </w:p>
-    <w:p>
-      <w:pPr>
-        <w:spacing w:before="156" w:after="156"/>
-        <w:rPr>
-          <w:rFonts w:ascii="宋体" w:hAnsi="宋体"/>
-        </w:rPr>
-      </w:pPr>
-      <w:r>
-        <w:rPr>
-          <w:rFonts w:ascii="宋体" w:hAnsi="宋体" w:hint="eastAsia"/>
-        </w:rPr>
-        <w:t>手机</w:t>
-      </w:r>
-      <w:proofErr w:type="gramStart"/>
-      <w:r>
-        <w:rPr>
-          <w:rFonts w:ascii="宋体" w:hAnsi="宋体" w:hint="eastAsia"/>
-        </w:rPr>
-        <w:t>端服务</w:t>
-      </w:r>
-      <w:proofErr w:type="gramEnd"/>
-      <w:r>
-        <w:rPr>
-          <w:rFonts w:ascii="宋体" w:hAnsi="宋体" w:hint="eastAsia"/>
-        </w:rPr>
-        <w:t>呈现（包括用户与软件的所有可能的交互、新闻推送界面、新闻搜索界面、提示性拍照功能呈现）将在手机客户端实现</w:t>
-      </w:r>
-      <w:r>
-        <w:rPr>
-          <w:rFonts w:ascii="宋体" w:hAnsi="宋体" w:hint="eastAsia"/>
-        </w:rPr>
-        <w:t>。</w:t>
-      </w:r>
-    </w:p>
-    <w:p>
-      <w:pPr>
-        <w:spacing w:before="156" w:after="156"/>
-        <w:rPr>
-          <w:rFonts w:ascii="宋体" w:hAnsi="宋体"/>
-        </w:rPr>
-      </w:pPr>
-      <w:r>
-        <w:rPr>
-          <w:rFonts w:ascii="宋体" w:hAnsi="宋体" w:hint="eastAsia"/>
-        </w:rPr>
-        <w:t>用户登录数据验证、定时更新新闻数据、新闻推送、新闻查询处理将在服务端完成，之后通过网络信道向客户端反馈结果</w:t>
-      </w:r>
-      <w:r>
-        <w:rPr>
-          <w:rFonts w:ascii="宋体" w:hAnsi="宋体" w:hint="eastAsia"/>
-        </w:rPr>
-        <w:t>。</w:t>
-      </w:r>
-    </w:p>
-    <w:p>
-      <w:pPr>
-        <w:spacing w:before="156" w:after="156"/>
-        <w:rPr>
-          <w:rFonts w:ascii="宋体" w:hAnsi="宋体"/>
-        </w:rPr>
-      </w:pPr>
-      <w:r>
-        <w:rPr>
-          <w:rFonts w:ascii="宋体" w:hAnsi="宋体" w:hint="eastAsia"/>
-        </w:rPr>
-        <w:t>数据库将完成数据的存储，解决数据访问的问题。</w:t>
+        <w:t>模块设计</w:t>
       </w:r>
     </w:p>
     <w:p>
@@ -3302,6 +3184,85 @@
         <w:pStyle w:val="a0"/>
         <w:spacing w:before="156" w:after="156"/>
         <w:ind w:firstLineChars="0" w:firstLine="0"/>
+        <w:rPr>
+          <w:rFonts w:hint="eastAsia"/>
+        </w:rPr>
+      </w:pPr>
+      <w:r>
+        <w:rPr>
+          <w:rFonts w:ascii="宋体" w:hAnsi="宋体"/>
+          <w:noProof/>
+          <w:szCs w:val="24"/>
+        </w:rPr>
+        <w:drawing>
+          <wp:anchor distT="0" distB="0" distL="114300" distR="114300" simplePos="0" relativeHeight="251658240" behindDoc="0" locked="0" layoutInCell="1" allowOverlap="1" wp14:anchorId="70B04BB1" wp14:editId="3927B884">
+            <wp:simplePos x="0" y="0"/>
+            <wp:positionH relativeFrom="column">
+              <wp:posOffset>69273</wp:posOffset>
+            </wp:positionH>
+            <wp:positionV relativeFrom="paragraph">
+              <wp:posOffset>349827</wp:posOffset>
+            </wp:positionV>
+            <wp:extent cx="5274310" cy="1953895"/>
+            <wp:effectExtent l="0" t="0" r="2540" b="8255"/>
+            <wp:wrapSquare wrapText="bothSides"/>
+            <wp:docPr id="4" name="图片 4" descr="图示&#10;&#10;描述已自动生成"/>
+            <wp:cNvGraphicFramePr>
+              <a:graphicFrameLocks xmlns:a="http://schemas.openxmlformats.org/drawingml/2006/main" noChangeAspect="1"/>
+            </wp:cNvGraphicFramePr>
+            <a:graphic xmlns:a="http://schemas.openxmlformats.org/drawingml/2006/main">
+              <a:graphicData uri="http://schemas.openxmlformats.org/drawingml/2006/picture">
+                <pic:pic xmlns:pic="http://schemas.openxmlformats.org/drawingml/2006/picture">
+                  <pic:nvPicPr>
+                    <pic:cNvPr id="1" name="图片 1" descr="图示&#10;&#10;描述已自动生成"/>
+                    <pic:cNvPicPr/>
+                  </pic:nvPicPr>
+                  <pic:blipFill>
+                    <a:blip r:embed="rId10">
+                      <a:extLst>
+                        <a:ext uri="{28A0092B-C50C-407E-A947-70E740481C1C}">
+                          <a14:useLocalDpi xmlns:a14="http://schemas.microsoft.com/office/drawing/2010/main" val="0"/>
+                        </a:ext>
+                      </a:extLst>
+                    </a:blip>
+                    <a:stretch>
+                      <a:fillRect/>
+                    </a:stretch>
+                  </pic:blipFill>
+                  <pic:spPr>
+                    <a:xfrm>
+                      <a:off x="0" y="0"/>
+                      <a:ext cx="5274310" cy="1953895"/>
+                    </a:xfrm>
+                    <a:prstGeom prst="rect">
+                      <a:avLst/>
+                    </a:prstGeom>
+                  </pic:spPr>
+                </pic:pic>
+              </a:graphicData>
+            </a:graphic>
+            <wp14:sizeRelH relativeFrom="page">
+              <wp14:pctWidth>0</wp14:pctWidth>
+            </wp14:sizeRelH>
+            <wp14:sizeRelV relativeFrom="page">
+              <wp14:pctHeight>0</wp14:pctHeight>
+            </wp14:sizeRelV>
+          </wp:anchor>
+        </w:drawing>
+      </w:r>
+    </w:p>
+    <w:p>
+      <w:pPr>
+        <w:pStyle w:val="a0"/>
+        <w:spacing w:before="156" w:after="156"/>
+        <w:ind w:firstLineChars="0" w:firstLine="0"/>
+      </w:pPr>
+    </w:p>
+    <w:p>
+      <w:pPr>
+        <w:pStyle w:val="a0"/>
+        <w:spacing w:before="156" w:after="156"/>
+        <w:ind w:firstLineChars="0" w:firstLine="0"/>
       </w:pPr>
     </w:p>
     <w:p>
@@ -3321,6 +3282,218 @@
       </w:r>
       <w:r>
         <w:rPr>
+          <w:rFonts w:ascii="宋体" w:eastAsia="宋体" w:hAnsi="宋体"/>
+        </w:rPr>
+        <w:t xml:space="preserve"> </w:t>
+      </w:r>
+      <w:r>
+        <w:rPr>
+          <w:rFonts w:ascii="宋体" w:eastAsia="宋体" w:hAnsi="宋体" w:hint="eastAsia"/>
+        </w:rPr>
+        <w:t>数据流程表示</w:t>
+      </w:r>
+    </w:p>
+    <w:p>
+      <w:pPr>
+        <w:pStyle w:val="a0"/>
+        <w:spacing w:before="156" w:after="156"/>
+        <w:ind w:firstLineChars="0" w:firstLine="0"/>
+      </w:pPr>
+      <w:r>
+        <w:drawing>
+          <wp:anchor distT="0" distB="0" distL="114300" distR="114300" simplePos="0" relativeHeight="251659264" behindDoc="0" locked="0" layoutInCell="1" allowOverlap="1" wp14:anchorId="348C4D3F" wp14:editId="6FDD2A0A">
+            <wp:simplePos x="0" y="0"/>
+            <wp:positionH relativeFrom="margin">
+              <wp:align>left</wp:align>
+            </wp:positionH>
+            <wp:positionV relativeFrom="paragraph">
+              <wp:posOffset>444327</wp:posOffset>
+            </wp:positionV>
+            <wp:extent cx="5274310" cy="2846705"/>
+            <wp:effectExtent l="0" t="0" r="2540" b="0"/>
+            <wp:wrapSquare wrapText="bothSides"/>
+            <wp:docPr id="12" name="图片 12"/>
+            <wp:cNvGraphicFramePr>
+              <a:graphicFrameLocks xmlns:a="http://schemas.openxmlformats.org/drawingml/2006/main" noChangeAspect="1"/>
+            </wp:cNvGraphicFramePr>
+            <a:graphic xmlns:a="http://schemas.openxmlformats.org/drawingml/2006/main">
+              <a:graphicData uri="http://schemas.openxmlformats.org/drawingml/2006/picture">
+                <pic:pic xmlns:pic="http://schemas.openxmlformats.org/drawingml/2006/picture">
+                  <pic:nvPicPr>
+                    <pic:cNvPr id="1" name=""/>
+                    <pic:cNvPicPr/>
+                  </pic:nvPicPr>
+                  <pic:blipFill>
+                    <a:blip r:embed="rId11">
+                      <a:extLst>
+                        <a:ext uri="{28A0092B-C50C-407E-A947-70E740481C1C}">
+                          <a14:useLocalDpi xmlns:a14="http://schemas.microsoft.com/office/drawing/2010/main" val="0"/>
+                        </a:ext>
+                      </a:extLst>
+                    </a:blip>
+                    <a:stretch>
+                      <a:fillRect/>
+                    </a:stretch>
+                  </pic:blipFill>
+                  <pic:spPr>
+                    <a:xfrm>
+                      <a:off x="0" y="0"/>
+                      <a:ext cx="5274310" cy="2846705"/>
+                    </a:xfrm>
+                    <a:prstGeom prst="rect">
+                      <a:avLst/>
+                    </a:prstGeom>
+                  </pic:spPr>
+                </pic:pic>
+              </a:graphicData>
+            </a:graphic>
+            <wp14:sizeRelH relativeFrom="page">
+              <wp14:pctWidth>0</wp14:pctWidth>
+            </wp14:sizeRelH>
+            <wp14:sizeRelV relativeFrom="page">
+              <wp14:pctHeight>0</wp14:pctHeight>
+            </wp14:sizeRelV>
+          </wp:anchor>
+        </w:drawing>
+      </w:r>
+    </w:p>
+    <w:p>
+      <w:pPr>
+        <w:pStyle w:val="a0"/>
+        <w:spacing w:before="156" w:after="156"/>
+        <w:ind w:firstLineChars="0" w:firstLine="0"/>
+        <w:rPr>
+          <w:rFonts w:hint="eastAsia"/>
+        </w:rPr>
+      </w:pPr>
+    </w:p>
+    <w:p>
+      <w:pPr>
+        <w:pStyle w:val="2"/>
+        <w:spacing w:before="156" w:after="156"/>
+        <w:ind w:firstLine="643"/>
+        <w:rPr>
+          <w:rFonts w:ascii="宋体" w:eastAsia="宋体" w:hAnsi="宋体"/>
+        </w:rPr>
+      </w:pPr>
+      <w:r>
+        <w:rPr>
+          <w:rFonts w:ascii="宋体" w:eastAsia="宋体" w:hAnsi="宋体" w:hint="eastAsia"/>
+        </w:rPr>
+        <w:t>3.</w:t>
+      </w:r>
+      <w:r>
+        <w:rPr>
+          <w:rFonts w:ascii="宋体" w:eastAsia="宋体" w:hAnsi="宋体" w:hint="eastAsia"/>
+        </w:rPr>
+        <w:t>4</w:t>
+      </w:r>
+      <w:r>
+        <w:rPr>
+          <w:rFonts w:ascii="宋体" w:eastAsia="宋体" w:hAnsi="宋体" w:hint="eastAsia"/>
+        </w:rPr>
+        <w:t>功能分配</w:t>
+      </w:r>
+    </w:p>
+    <w:p>
+      <w:pPr>
+        <w:spacing w:before="156" w:after="156"/>
+        <w:rPr>
+          <w:rFonts w:ascii="宋体" w:hAnsi="宋体"/>
+        </w:rPr>
+      </w:pPr>
+      <w:r>
+        <w:rPr>
+          <w:rFonts w:ascii="宋体" w:hAnsi="宋体" w:hint="eastAsia"/>
+        </w:rPr>
+        <w:t>管理员界面呈现（包括登录界面、服务器运行状况界面、新闻来源编辑界面、算法模型管理界面）将在Web客户端实现</w:t>
+      </w:r>
+      <w:r>
+        <w:rPr>
+          <w:rFonts w:ascii="宋体" w:hAnsi="宋体" w:hint="eastAsia"/>
+        </w:rPr>
+        <w:t>。</w:t>
+      </w:r>
+    </w:p>
+    <w:p>
+      <w:pPr>
+        <w:spacing w:before="156" w:after="156"/>
+        <w:rPr>
+          <w:rFonts w:ascii="宋体" w:hAnsi="宋体"/>
+        </w:rPr>
+      </w:pPr>
+      <w:r>
+        <w:rPr>
+          <w:rFonts w:ascii="宋体" w:hAnsi="宋体" w:hint="eastAsia"/>
+        </w:rPr>
+        <w:lastRenderedPageBreak/>
+        <w:t>手机端服务呈现（包括用户与软件的所有可能的交互、新闻推送界面、新闻搜索界面、提示性拍照功能呈现）将在手机客户端实现</w:t>
+      </w:r>
+      <w:r>
+        <w:rPr>
+          <w:rFonts w:ascii="宋体" w:hAnsi="宋体" w:hint="eastAsia"/>
+        </w:rPr>
+        <w:t>。</w:t>
+      </w:r>
+    </w:p>
+    <w:p>
+      <w:pPr>
+        <w:spacing w:before="156" w:after="156"/>
+        <w:rPr>
+          <w:rFonts w:ascii="宋体" w:hAnsi="宋体"/>
+        </w:rPr>
+      </w:pPr>
+      <w:r>
+        <w:rPr>
+          <w:rFonts w:ascii="宋体" w:hAnsi="宋体" w:hint="eastAsia"/>
+        </w:rPr>
+        <w:t>用户登录数据验证、定时更新新闻数据、新闻推送、新闻查询处理将在服务端完成，之后通过网络信道向客户端反馈结果</w:t>
+      </w:r>
+      <w:r>
+        <w:rPr>
+          <w:rFonts w:ascii="宋体" w:hAnsi="宋体" w:hint="eastAsia"/>
+        </w:rPr>
+        <w:t>。</w:t>
+      </w:r>
+    </w:p>
+    <w:p>
+      <w:pPr>
+        <w:spacing w:before="156" w:after="156"/>
+        <w:rPr>
+          <w:rFonts w:ascii="宋体" w:hAnsi="宋体"/>
+        </w:rPr>
+      </w:pPr>
+      <w:r>
+        <w:rPr>
+          <w:rFonts w:ascii="宋体" w:hAnsi="宋体" w:hint="eastAsia"/>
+        </w:rPr>
+        <w:t>数据库将完成数据的存储，解决数据访问的问题。</w:t>
+      </w:r>
+    </w:p>
+    <w:p>
+      <w:pPr>
+        <w:pStyle w:val="a0"/>
+        <w:spacing w:before="156" w:after="156"/>
+        <w:ind w:firstLineChars="0" w:firstLine="0"/>
+      </w:pPr>
+    </w:p>
+    <w:p>
+      <w:pPr>
+        <w:pStyle w:val="2"/>
+        <w:spacing w:before="156" w:after="156"/>
+        <w:ind w:firstLine="643"/>
+        <w:rPr>
+          <w:rFonts w:ascii="宋体" w:eastAsia="宋体" w:hAnsi="宋体"/>
+        </w:rPr>
+      </w:pPr>
+      <w:r>
+        <w:rPr>
+          <w:rFonts w:ascii="宋体" w:eastAsia="宋体" w:hAnsi="宋体" w:hint="eastAsia"/>
+        </w:rPr>
+        <w:t>3.3</w:t>
+      </w:r>
+      <w:r>
+        <w:rPr>
           <w:rFonts w:ascii="宋体" w:eastAsia="宋体" w:hAnsi="宋体" w:hint="eastAsia"/>
         </w:rPr>
         <w:t>．</w:t>
@@ -3426,7 +3599,6 @@
           <w:rFonts w:ascii="宋体" w:hAnsi="宋体"/>
           <w:noProof/>
         </w:rPr>
-        <w:lastRenderedPageBreak/>
         <w:drawing>
           <wp:inline distT="0" distB="0" distL="0" distR="0" wp14:anchorId="6B76107C" wp14:editId="2B6357EA">
             <wp:extent cx="3993226" cy="4298052"/>
@@ -3443,7 +3615,7 @@
                     <pic:cNvPicPr/>
                   </pic:nvPicPr>
                   <pic:blipFill>
-                    <a:blip r:embed="rId10"/>
+                    <a:blip r:embed="rId12"/>
                     <a:stretch>
                       <a:fillRect/>
                     </a:stretch>
@@ -3482,6 +3654,7 @@
         <w:rPr>
           <w:rFonts w:ascii="宋体" w:hAnsi="宋体"/>
         </w:rPr>
+        <w:lastRenderedPageBreak/>
         <w:t>3.3.</w:t>
       </w:r>
       <w:r>
@@ -3529,7 +3702,6 @@
           <w:rFonts w:ascii="宋体" w:hAnsi="宋体"/>
           <w:noProof/>
         </w:rPr>
-        <w:lastRenderedPageBreak/>
         <w:drawing>
           <wp:inline distT="0" distB="0" distL="0" distR="0" wp14:anchorId="1D307105" wp14:editId="666C8B74">
             <wp:extent cx="3688400" cy="4854361"/>
@@ -3546,7 +3718,7 @@
                     <pic:cNvPicPr/>
                   </pic:nvPicPr>
                   <pic:blipFill>
-                    <a:blip r:embed="rId11"/>
+                    <a:blip r:embed="rId13"/>
                     <a:stretch>
                       <a:fillRect/>
                     </a:stretch>
@@ -3657,7 +3829,7 @@
                     <pic:cNvPicPr/>
                   </pic:nvPicPr>
                   <pic:blipFill>
-                    <a:blip r:embed="rId12"/>
+                    <a:blip r:embed="rId14"/>
                     <a:stretch>
                       <a:fillRect/>
                     </a:stretch>
@@ -3728,43 +3900,7 @@
         <w:rPr>
           <w:rFonts w:ascii="宋体" w:hAnsi="宋体" w:hint="eastAsia"/>
         </w:rPr>
-        <w:t>管理员进入新闻管理模块，输入</w:t>
-      </w:r>
-      <w:proofErr w:type="gramStart"/>
-      <w:r>
-        <w:rPr>
-          <w:rFonts w:ascii="宋体" w:hAnsi="宋体" w:hint="eastAsia"/>
-        </w:rPr>
-        <w:t>需要爬取的</w:t>
-      </w:r>
-      <w:proofErr w:type="spellStart"/>
-      <w:proofErr w:type="gramEnd"/>
-      <w:r>
-        <w:rPr>
-          <w:rFonts w:ascii="宋体" w:hAnsi="宋体" w:hint="eastAsia"/>
-        </w:rPr>
-        <w:t>url</w:t>
-      </w:r>
-      <w:proofErr w:type="spellEnd"/>
-      <w:r>
-        <w:rPr>
-          <w:rFonts w:ascii="宋体" w:hAnsi="宋体" w:hint="eastAsia"/>
-        </w:rPr>
-        <w:t>，系统自动</w:t>
-      </w:r>
-      <w:proofErr w:type="gramStart"/>
-      <w:r>
-        <w:rPr>
-          <w:rFonts w:ascii="宋体" w:hAnsi="宋体" w:hint="eastAsia"/>
-        </w:rPr>
-        <w:t>爬取新闻</w:t>
-      </w:r>
-      <w:proofErr w:type="gramEnd"/>
-      <w:r>
-        <w:rPr>
-          <w:rFonts w:ascii="宋体" w:hAnsi="宋体" w:hint="eastAsia"/>
-        </w:rPr>
-        <w:t>写入数据库。</w:t>
+        <w:t>管理员进入新闻管理模块，输入需要爬取的url，系统自动爬取新闻写入数据库。</w:t>
       </w:r>
     </w:p>
     <w:p>
@@ -3796,7 +3932,7 @@
                     <pic:cNvPicPr/>
                   </pic:nvPicPr>
                   <pic:blipFill>
-                    <a:blip r:embed="rId13"/>
+                    <a:blip r:embed="rId15"/>
                     <a:stretch>
                       <a:fillRect/>
                     </a:stretch>
@@ -3907,7 +4043,7 @@
                     <pic:cNvPicPr/>
                   </pic:nvPicPr>
                   <pic:blipFill>
-                    <a:blip r:embed="rId14"/>
+                    <a:blip r:embed="rId16"/>
                     <a:stretch>
                       <a:fillRect/>
                     </a:stretch>
@@ -4018,7 +4154,7 @@
                     <pic:cNvPicPr/>
                   </pic:nvPicPr>
                   <pic:blipFill>
-                    <a:blip r:embed="rId15"/>
+                    <a:blip r:embed="rId17"/>
                     <a:stretch>
                       <a:fillRect/>
                     </a:stretch>
@@ -4119,7 +4255,7 @@
                     <pic:cNvPicPr/>
                   </pic:nvPicPr>
                   <pic:blipFill>
-                    <a:blip r:embed="rId16"/>
+                    <a:blip r:embed="rId18"/>
                     <a:stretch>
                       <a:fillRect/>
                     </a:stretch>
@@ -4238,7 +4374,7 @@
                     </pic:cNvPicPr>
                   </pic:nvPicPr>
                   <pic:blipFill>
-                    <a:blip r:embed="rId17">
+                    <a:blip r:embed="rId19">
                       <a:extLst>
                         <a:ext uri="{28A0092B-C50C-407E-A947-70E740481C1C}">
                           <a14:useLocalDpi xmlns:a14="http://schemas.microsoft.com/office/drawing/2010/main" val="0"/>
@@ -4388,7 +4524,7 @@
                     </pic:cNvPicPr>
                   </pic:nvPicPr>
                   <pic:blipFill>
-                    <a:blip r:embed="rId18">
+                    <a:blip r:embed="rId20">
                       <a:extLst>
                         <a:ext uri="{28A0092B-C50C-407E-A947-70E740481C1C}">
                           <a14:useLocalDpi xmlns:a14="http://schemas.microsoft.com/office/drawing/2010/main" val="0"/>
@@ -4519,9 +4655,6 @@
       <w:pPr>
         <w:pStyle w:val="a0"/>
         <w:spacing w:beforeLines="0" w:before="0" w:afterLines="0" w:after="0" w:line="240" w:lineRule="auto"/>
-        <w:rPr>
-          <w:rFonts w:hint="eastAsia"/>
-        </w:rPr>
       </w:pPr>
     </w:p>
     <w:p>
@@ -4540,9 +4673,6 @@
       <w:pPr>
         <w:pStyle w:val="a0"/>
         <w:spacing w:beforeLines="0" w:before="0" w:afterLines="0" w:after="0" w:line="240" w:lineRule="auto"/>
-        <w:rPr>
-          <w:rFonts w:hint="eastAsia"/>
-        </w:rPr>
       </w:pPr>
     </w:p>
     <w:tbl>
@@ -4620,7 +4750,6 @@
                 <w:szCs w:val="24"/>
               </w:rPr>
             </w:pPr>
-            <w:proofErr w:type="spellStart"/>
             <w:r>
               <w:rPr>
                 <w:rFonts w:ascii="宋体" w:eastAsia="宋体" w:hAnsi="宋体"/>
@@ -4629,7 +4758,6 @@
               </w:rPr>
               <w:t>user_id</w:t>
             </w:r>
-            <w:proofErr w:type="spellEnd"/>
           </w:p>
         </w:tc>
         <w:tc>
@@ -4905,11 +5033,39 @@
         <w:pStyle w:val="aa"/>
         <w:ind w:left="360" w:firstLineChars="0" w:firstLine="0"/>
         <w:rPr>
+          <w:rFonts w:ascii="宋体" w:eastAsia="宋体" w:hAnsi="宋体"/>
+          <w:sz w:val="24"/>
+          <w:szCs w:val="24"/>
+        </w:rPr>
+      </w:pPr>
+    </w:p>
+    <w:p>
+      <w:pPr>
+        <w:pStyle w:val="aa"/>
+        <w:ind w:left="360" w:firstLineChars="0" w:firstLine="0"/>
+        <w:rPr>
+          <w:rFonts w:ascii="宋体" w:eastAsia="宋体" w:hAnsi="宋体"/>
+          <w:sz w:val="24"/>
+          <w:szCs w:val="24"/>
+        </w:rPr>
+      </w:pPr>
+      <w:r>
+        <w:rPr>
+          <w:rFonts w:ascii="宋体" w:eastAsia="宋体" w:hAnsi="宋体"/>
+          <w:sz w:val="24"/>
+          <w:szCs w:val="24"/>
+        </w:rPr>
+        <w:lastRenderedPageBreak/>
+        <w:tab/>
+      </w:r>
+      <w:r>
+        <w:rPr>
           <w:rFonts w:ascii="宋体" w:eastAsia="宋体" w:hAnsi="宋体" w:hint="eastAsia"/>
           <w:sz w:val="24"/>
           <w:szCs w:val="24"/>
         </w:rPr>
-      </w:pPr>
+        <w:t>用于用户在客户端的浏览新闻的行为信息</w:t>
+      </w:r>
     </w:p>
     <w:p>
       <w:pPr>
@@ -4917,34 +5073,6 @@
         <w:ind w:left="360" w:firstLineChars="0" w:firstLine="0"/>
         <w:rPr>
           <w:rFonts w:ascii="宋体" w:eastAsia="宋体" w:hAnsi="宋体"/>
-          <w:sz w:val="24"/>
-          <w:szCs w:val="24"/>
-        </w:rPr>
-      </w:pPr>
-      <w:r>
-        <w:rPr>
-          <w:rFonts w:ascii="宋体" w:eastAsia="宋体" w:hAnsi="宋体"/>
-          <w:sz w:val="24"/>
-          <w:szCs w:val="24"/>
-        </w:rPr>
-        <w:lastRenderedPageBreak/>
-        <w:tab/>
-      </w:r>
-      <w:r>
-        <w:rPr>
-          <w:rFonts w:ascii="宋体" w:eastAsia="宋体" w:hAnsi="宋体" w:hint="eastAsia"/>
-          <w:sz w:val="24"/>
-          <w:szCs w:val="24"/>
-        </w:rPr>
-        <w:t>用于用户在客户端的浏览新闻的行为信息</w:t>
-      </w:r>
-    </w:p>
-    <w:p>
-      <w:pPr>
-        <w:pStyle w:val="aa"/>
-        <w:ind w:left="360" w:firstLineChars="0" w:firstLine="0"/>
-        <w:rPr>
-          <w:rFonts w:ascii="宋体" w:eastAsia="宋体" w:hAnsi="宋体" w:hint="eastAsia"/>
           <w:sz w:val="24"/>
           <w:szCs w:val="24"/>
         </w:rPr>
@@ -5025,7 +5153,6 @@
                 <w:szCs w:val="24"/>
               </w:rPr>
             </w:pPr>
-            <w:proofErr w:type="spellStart"/>
             <w:r>
               <w:rPr>
                 <w:rFonts w:ascii="宋体" w:eastAsia="宋体" w:hAnsi="宋体"/>
@@ -5034,7 +5161,6 @@
               </w:rPr>
               <w:t>user_id</w:t>
             </w:r>
-            <w:proofErr w:type="spellEnd"/>
           </w:p>
         </w:tc>
         <w:tc>
@@ -5077,7 +5203,6 @@
                 <w:szCs w:val="24"/>
               </w:rPr>
             </w:pPr>
-            <w:proofErr w:type="spellStart"/>
             <w:r>
               <w:rPr>
                 <w:rFonts w:ascii="宋体" w:eastAsia="宋体" w:hAnsi="宋体" w:hint="eastAsia"/>
@@ -5094,7 +5219,6 @@
               </w:rPr>
               <w:t>_id</w:t>
             </w:r>
-            <w:proofErr w:type="spellEnd"/>
           </w:p>
         </w:tc>
         <w:tc>
@@ -5164,7 +5288,7 @@
               <w:pStyle w:val="aa"/>
               <w:ind w:firstLineChars="0" w:firstLine="0"/>
               <w:rPr>
-                <w:rFonts w:ascii="宋体" w:eastAsia="宋体" w:hAnsi="宋体" w:hint="eastAsia"/>
+                <w:rFonts w:ascii="宋体" w:eastAsia="宋体" w:hAnsi="宋体"/>
                 <w:sz w:val="24"/>
                 <w:szCs w:val="24"/>
               </w:rPr>
@@ -5338,11 +5462,30 @@
         <w:pStyle w:val="aa"/>
         <w:ind w:left="360" w:firstLineChars="0" w:firstLine="0"/>
         <w:rPr>
+          <w:rFonts w:ascii="宋体" w:eastAsia="宋体" w:hAnsi="宋体"/>
+          <w:sz w:val="24"/>
+          <w:szCs w:val="24"/>
+        </w:rPr>
+      </w:pPr>
+    </w:p>
+    <w:p>
+      <w:pPr>
+        <w:pStyle w:val="aa"/>
+        <w:ind w:left="360" w:firstLineChars="0" w:firstLine="0"/>
+        <w:rPr>
+          <w:rFonts w:ascii="宋体" w:eastAsia="宋体" w:hAnsi="宋体"/>
+          <w:sz w:val="24"/>
+          <w:szCs w:val="24"/>
+        </w:rPr>
+      </w:pPr>
+      <w:r>
+        <w:rPr>
           <w:rFonts w:ascii="宋体" w:eastAsia="宋体" w:hAnsi="宋体" w:hint="eastAsia"/>
           <w:sz w:val="24"/>
           <w:szCs w:val="24"/>
         </w:rPr>
-      </w:pPr>
+        <w:t>用于记录用户收藏的新闻信息</w:t>
+      </w:r>
     </w:p>
     <w:p>
       <w:pPr>
@@ -5350,25 +5493,6 @@
         <w:ind w:left="360" w:firstLineChars="0" w:firstLine="0"/>
         <w:rPr>
           <w:rFonts w:ascii="宋体" w:eastAsia="宋体" w:hAnsi="宋体"/>
-          <w:sz w:val="24"/>
-          <w:szCs w:val="24"/>
-        </w:rPr>
-      </w:pPr>
-      <w:r>
-        <w:rPr>
-          <w:rFonts w:ascii="宋体" w:eastAsia="宋体" w:hAnsi="宋体" w:hint="eastAsia"/>
-          <w:sz w:val="24"/>
-          <w:szCs w:val="24"/>
-        </w:rPr>
-        <w:t>用于记录用户收藏的新闻信息</w:t>
-      </w:r>
-    </w:p>
-    <w:p>
-      <w:pPr>
-        <w:pStyle w:val="aa"/>
-        <w:ind w:left="360" w:firstLineChars="0" w:firstLine="0"/>
-        <w:rPr>
-          <w:rFonts w:ascii="宋体" w:eastAsia="宋体" w:hAnsi="宋体" w:hint="eastAsia"/>
           <w:sz w:val="24"/>
           <w:szCs w:val="24"/>
         </w:rPr>
@@ -5449,7 +5573,6 @@
                 <w:szCs w:val="24"/>
               </w:rPr>
             </w:pPr>
-            <w:proofErr w:type="spellStart"/>
             <w:r>
               <w:rPr>
                 <w:rFonts w:ascii="宋体" w:eastAsia="宋体" w:hAnsi="宋体"/>
@@ -5458,7 +5581,6 @@
               </w:rPr>
               <w:t>user_id</w:t>
             </w:r>
-            <w:proofErr w:type="spellEnd"/>
           </w:p>
         </w:tc>
         <w:tc>
@@ -5501,7 +5623,6 @@
                 <w:szCs w:val="24"/>
               </w:rPr>
             </w:pPr>
-            <w:proofErr w:type="spellStart"/>
             <w:r>
               <w:rPr>
                 <w:rFonts w:ascii="宋体" w:eastAsia="宋体" w:hAnsi="宋体" w:hint="eastAsia"/>
@@ -5518,7 +5639,6 @@
               </w:rPr>
               <w:t>_id</w:t>
             </w:r>
-            <w:proofErr w:type="spellEnd"/>
           </w:p>
         </w:tc>
         <w:tc>
@@ -5663,11 +5783,30 @@
         <w:pStyle w:val="aa"/>
         <w:ind w:left="360" w:firstLineChars="0" w:firstLine="0"/>
         <w:rPr>
+          <w:rFonts w:ascii="宋体" w:eastAsia="宋体" w:hAnsi="宋体"/>
+          <w:sz w:val="24"/>
+          <w:szCs w:val="24"/>
+        </w:rPr>
+      </w:pPr>
+    </w:p>
+    <w:p>
+      <w:pPr>
+        <w:pStyle w:val="aa"/>
+        <w:ind w:left="360" w:firstLineChars="0" w:firstLine="0"/>
+        <w:rPr>
+          <w:rFonts w:ascii="宋体" w:eastAsia="宋体" w:hAnsi="宋体"/>
+          <w:sz w:val="24"/>
+          <w:szCs w:val="24"/>
+        </w:rPr>
+      </w:pPr>
+      <w:r>
+        <w:rPr>
           <w:rFonts w:ascii="宋体" w:eastAsia="宋体" w:hAnsi="宋体" w:hint="eastAsia"/>
           <w:sz w:val="24"/>
           <w:szCs w:val="24"/>
         </w:rPr>
-      </w:pPr>
+        <w:t>用于记录新闻的静态信息</w:t>
+      </w:r>
     </w:p>
     <w:p>
       <w:pPr>
@@ -5675,25 +5814,6 @@
         <w:ind w:left="360" w:firstLineChars="0" w:firstLine="0"/>
         <w:rPr>
           <w:rFonts w:ascii="宋体" w:eastAsia="宋体" w:hAnsi="宋体"/>
-          <w:sz w:val="24"/>
-          <w:szCs w:val="24"/>
-        </w:rPr>
-      </w:pPr>
-      <w:r>
-        <w:rPr>
-          <w:rFonts w:ascii="宋体" w:eastAsia="宋体" w:hAnsi="宋体" w:hint="eastAsia"/>
-          <w:sz w:val="24"/>
-          <w:szCs w:val="24"/>
-        </w:rPr>
-        <w:t>用于记录新闻的静态信息</w:t>
-      </w:r>
-    </w:p>
-    <w:p>
-      <w:pPr>
-        <w:pStyle w:val="aa"/>
-        <w:ind w:left="360" w:firstLineChars="0" w:firstLine="0"/>
-        <w:rPr>
-          <w:rFonts w:ascii="宋体" w:eastAsia="宋体" w:hAnsi="宋体" w:hint="eastAsia"/>
           <w:sz w:val="24"/>
           <w:szCs w:val="24"/>
         </w:rPr>
@@ -5774,7 +5894,6 @@
                 <w:szCs w:val="24"/>
               </w:rPr>
             </w:pPr>
-            <w:proofErr w:type="spellStart"/>
             <w:r>
               <w:rPr>
                 <w:rFonts w:ascii="宋体" w:eastAsia="宋体" w:hAnsi="宋体"/>
@@ -5783,7 +5902,6 @@
               </w:rPr>
               <w:t>news_id</w:t>
             </w:r>
-            <w:proofErr w:type="spellEnd"/>
           </w:p>
         </w:tc>
         <w:tc>
@@ -5826,7 +5944,6 @@
                 <w:szCs w:val="24"/>
               </w:rPr>
             </w:pPr>
-            <w:proofErr w:type="spellStart"/>
             <w:r>
               <w:rPr>
                 <w:rFonts w:ascii="宋体" w:eastAsia="宋体" w:hAnsi="宋体"/>
@@ -5835,7 +5952,6 @@
               </w:rPr>
               <w:t>news_link</w:t>
             </w:r>
-            <w:proofErr w:type="spellEnd"/>
           </w:p>
         </w:tc>
         <w:tc>
@@ -5866,25 +5982,7 @@
                 <w:sz w:val="24"/>
                 <w:szCs w:val="24"/>
               </w:rPr>
-              <w:t>，从新闻</w:t>
-            </w:r>
-            <w:proofErr w:type="gramStart"/>
-            <w:r>
-              <w:rPr>
-                <w:rFonts w:ascii="宋体" w:eastAsia="宋体" w:hAnsi="宋体" w:hint="eastAsia"/>
-                <w:sz w:val="24"/>
-                <w:szCs w:val="24"/>
-              </w:rPr>
-              <w:t>网页爬取的</w:t>
-            </w:r>
-            <w:proofErr w:type="gramEnd"/>
-            <w:r>
-              <w:rPr>
-                <w:rFonts w:ascii="宋体" w:eastAsia="宋体" w:hAnsi="宋体" w:hint="eastAsia"/>
-                <w:sz w:val="24"/>
-                <w:szCs w:val="24"/>
-              </w:rPr>
-              <w:t>资源需要填写新闻链接，而自己输入的新闻该字段可以为空</w:t>
+              <w:t>，从新闻网页爬取的资源需要填写新闻链接，而自己输入的新闻该字段可以为空</w:t>
             </w:r>
           </w:p>
         </w:tc>
@@ -6311,11 +6409,30 @@
         <w:pStyle w:val="aa"/>
         <w:ind w:left="360" w:firstLineChars="0" w:firstLine="0"/>
         <w:rPr>
+          <w:rFonts w:ascii="宋体" w:eastAsia="宋体" w:hAnsi="宋体"/>
+          <w:sz w:val="24"/>
+          <w:szCs w:val="24"/>
+        </w:rPr>
+      </w:pPr>
+    </w:p>
+    <w:p>
+      <w:pPr>
+        <w:pStyle w:val="aa"/>
+        <w:ind w:left="360" w:firstLineChars="0" w:firstLine="0"/>
+        <w:rPr>
+          <w:rFonts w:ascii="宋体" w:eastAsia="宋体" w:hAnsi="宋体"/>
+          <w:sz w:val="24"/>
+          <w:szCs w:val="24"/>
+        </w:rPr>
+      </w:pPr>
+      <w:r>
+        <w:rPr>
           <w:rFonts w:ascii="宋体" w:eastAsia="宋体" w:hAnsi="宋体" w:hint="eastAsia"/>
           <w:sz w:val="24"/>
           <w:szCs w:val="24"/>
         </w:rPr>
-      </w:pPr>
+        <w:t>用于记录新闻的动态信息</w:t>
+      </w:r>
     </w:p>
     <w:p>
       <w:pPr>
@@ -6323,25 +6440,6 @@
         <w:ind w:left="360" w:firstLineChars="0" w:firstLine="0"/>
         <w:rPr>
           <w:rFonts w:ascii="宋体" w:eastAsia="宋体" w:hAnsi="宋体"/>
-          <w:sz w:val="24"/>
-          <w:szCs w:val="24"/>
-        </w:rPr>
-      </w:pPr>
-      <w:r>
-        <w:rPr>
-          <w:rFonts w:ascii="宋体" w:eastAsia="宋体" w:hAnsi="宋体" w:hint="eastAsia"/>
-          <w:sz w:val="24"/>
-          <w:szCs w:val="24"/>
-        </w:rPr>
-        <w:t>用于记录新闻的动态信息</w:t>
-      </w:r>
-    </w:p>
-    <w:p>
-      <w:pPr>
-        <w:pStyle w:val="aa"/>
-        <w:ind w:left="360" w:firstLineChars="0" w:firstLine="0"/>
-        <w:rPr>
-          <w:rFonts w:ascii="宋体" w:eastAsia="宋体" w:hAnsi="宋体" w:hint="eastAsia"/>
           <w:sz w:val="24"/>
           <w:szCs w:val="24"/>
         </w:rPr>
@@ -6423,7 +6521,6 @@
                 <w:szCs w:val="24"/>
               </w:rPr>
             </w:pPr>
-            <w:proofErr w:type="spellStart"/>
             <w:r>
               <w:rPr>
                 <w:rFonts w:ascii="宋体" w:eastAsia="宋体" w:hAnsi="宋体"/>
@@ -6432,7 +6529,6 @@
               </w:rPr>
               <w:t>news_id</w:t>
             </w:r>
-            <w:proofErr w:type="spellEnd"/>
           </w:p>
         </w:tc>
         <w:tc>
@@ -6475,7 +6571,6 @@
                 <w:szCs w:val="24"/>
               </w:rPr>
             </w:pPr>
-            <w:proofErr w:type="spellStart"/>
             <w:r>
               <w:rPr>
                 <w:rFonts w:ascii="宋体" w:eastAsia="宋体" w:hAnsi="宋体" w:hint="eastAsia"/>
@@ -6492,7 +6587,6 @@
               </w:rPr>
               <w:t>ead_times</w:t>
             </w:r>
-            <w:proofErr w:type="spellEnd"/>
           </w:p>
         </w:tc>
         <w:tc>
@@ -6543,7 +6637,6 @@
                 <w:szCs w:val="24"/>
               </w:rPr>
             </w:pPr>
-            <w:proofErr w:type="spellStart"/>
             <w:r>
               <w:rPr>
                 <w:rFonts w:ascii="宋体" w:eastAsia="宋体" w:hAnsi="宋体" w:hint="eastAsia"/>
@@ -6560,7 +6653,6 @@
               </w:rPr>
               <w:t>ike_times</w:t>
             </w:r>
-            <w:proofErr w:type="spellEnd"/>
           </w:p>
         </w:tc>
         <w:tc>
@@ -6694,7 +6786,7 @@
         <w:pStyle w:val="aa"/>
         <w:ind w:left="360" w:firstLineChars="0" w:firstLine="60"/>
         <w:rPr>
-          <w:rFonts w:ascii="宋体" w:eastAsia="宋体" w:hAnsi="宋体" w:hint="eastAsia"/>
+          <w:rFonts w:ascii="宋体" w:eastAsia="宋体" w:hAnsi="宋体"/>
           <w:sz w:val="24"/>
           <w:szCs w:val="24"/>
         </w:rPr>
@@ -6775,7 +6867,6 @@
                 <w:szCs w:val="24"/>
               </w:rPr>
             </w:pPr>
-            <w:proofErr w:type="spellStart"/>
             <w:r>
               <w:rPr>
                 <w:rFonts w:ascii="宋体" w:eastAsia="宋体" w:hAnsi="宋体" w:hint="eastAsia"/>
@@ -6792,7 +6883,6 @@
               </w:rPr>
               <w:t>ews_id</w:t>
             </w:r>
-            <w:proofErr w:type="spellEnd"/>
           </w:p>
         </w:tc>
         <w:tc>
@@ -6951,7 +7041,6 @@
                 <w:szCs w:val="24"/>
               </w:rPr>
             </w:pPr>
-            <w:proofErr w:type="spellStart"/>
             <w:r>
               <w:rPr>
                 <w:rFonts w:ascii="宋体" w:eastAsia="宋体" w:hAnsi="宋体"/>
@@ -6960,7 +7049,6 @@
               </w:rPr>
               <w:t>read_times</w:t>
             </w:r>
-            <w:proofErr w:type="spellEnd"/>
           </w:p>
         </w:tc>
         <w:tc>
@@ -7011,7 +7099,6 @@
                 <w:szCs w:val="24"/>
               </w:rPr>
             </w:pPr>
-            <w:proofErr w:type="spellStart"/>
             <w:r>
               <w:rPr>
                 <w:rFonts w:ascii="宋体" w:eastAsia="宋体" w:hAnsi="宋体" w:hint="eastAsia"/>
@@ -7028,7 +7115,6 @@
               </w:rPr>
               <w:t>ike_times</w:t>
             </w:r>
-            <w:proofErr w:type="spellEnd"/>
           </w:p>
         </w:tc>
         <w:tc>
@@ -7074,18 +7160,17 @@
               <w:pStyle w:val="aa"/>
               <w:ind w:firstLineChars="0" w:firstLine="0"/>
               <w:rPr>
+                <w:rFonts w:ascii="宋体" w:eastAsia="宋体" w:hAnsi="宋体"/>
+                <w:sz w:val="24"/>
+                <w:szCs w:val="24"/>
+              </w:rPr>
+            </w:pPr>
+            <w:r>
+              <w:rPr>
                 <w:rFonts w:ascii="宋体" w:eastAsia="宋体" w:hAnsi="宋体" w:hint="eastAsia"/>
                 <w:sz w:val="24"/>
                 <w:szCs w:val="24"/>
               </w:rPr>
-            </w:pPr>
-            <w:proofErr w:type="spellStart"/>
-            <w:r>
-              <w:rPr>
-                <w:rFonts w:ascii="宋体" w:eastAsia="宋体" w:hAnsi="宋体" w:hint="eastAsia"/>
-                <w:sz w:val="24"/>
-                <w:szCs w:val="24"/>
-              </w:rPr>
               <w:t>h</w:t>
             </w:r>
             <w:r>
@@ -7096,7 +7181,6 @@
               </w:rPr>
               <w:t>ot_value</w:t>
             </w:r>
-            <w:proofErr w:type="spellEnd"/>
           </w:p>
         </w:tc>
         <w:tc>
@@ -7108,7 +7192,7 @@
               <w:pStyle w:val="aa"/>
               <w:ind w:firstLineChars="0" w:firstLine="0"/>
               <w:rPr>
-                <w:rFonts w:ascii="宋体" w:eastAsia="宋体" w:hAnsi="宋体" w:hint="eastAsia"/>
+                <w:rFonts w:ascii="宋体" w:eastAsia="宋体" w:hAnsi="宋体"/>
                 <w:sz w:val="24"/>
                 <w:szCs w:val="24"/>
               </w:rPr>
@@ -7246,7 +7330,7 @@
         <w:pStyle w:val="aa"/>
         <w:ind w:left="360" w:firstLineChars="0" w:firstLine="60"/>
         <w:rPr>
-          <w:rFonts w:ascii="宋体" w:eastAsia="宋体" w:hAnsi="宋体" w:hint="eastAsia"/>
+          <w:rFonts w:ascii="宋体" w:eastAsia="宋体" w:hAnsi="宋体"/>
           <w:sz w:val="24"/>
           <w:szCs w:val="24"/>
         </w:rPr>
@@ -7273,17 +7357,17 @@
               <w:pStyle w:val="aa"/>
               <w:ind w:firstLineChars="0" w:firstLine="0"/>
               <w:rPr>
+                <w:rFonts w:ascii="宋体" w:eastAsia="宋体" w:hAnsi="宋体"/>
+                <w:sz w:val="24"/>
+                <w:szCs w:val="24"/>
+              </w:rPr>
+            </w:pPr>
+            <w:r>
+              <w:rPr>
                 <w:rFonts w:ascii="宋体" w:eastAsia="宋体" w:hAnsi="宋体" w:hint="eastAsia"/>
                 <w:sz w:val="24"/>
                 <w:szCs w:val="24"/>
               </w:rPr>
-            </w:pPr>
-            <w:r>
-              <w:rPr>
-                <w:rFonts w:ascii="宋体" w:eastAsia="宋体" w:hAnsi="宋体" w:hint="eastAsia"/>
-                <w:sz w:val="24"/>
-                <w:szCs w:val="24"/>
-              </w:rPr>
               <w:t>字段</w:t>
             </w:r>
           </w:p>
@@ -7297,7 +7381,7 @@
               <w:pStyle w:val="aa"/>
               <w:ind w:firstLineChars="0" w:firstLine="0"/>
               <w:rPr>
-                <w:rFonts w:ascii="宋体" w:eastAsia="宋体" w:hAnsi="宋体" w:hint="eastAsia"/>
+                <w:rFonts w:ascii="宋体" w:eastAsia="宋体" w:hAnsi="宋体"/>
                 <w:sz w:val="24"/>
                 <w:szCs w:val="24"/>
               </w:rPr>
@@ -7323,21 +7407,19 @@
               <w:pStyle w:val="aa"/>
               <w:ind w:firstLineChars="0" w:firstLine="0"/>
               <w:rPr>
-                <w:rFonts w:ascii="宋体" w:eastAsia="宋体" w:hAnsi="宋体" w:hint="eastAsia"/>
-                <w:sz w:val="24"/>
-                <w:szCs w:val="24"/>
-              </w:rPr>
-            </w:pPr>
-            <w:proofErr w:type="spellStart"/>
-            <w:r>
-              <w:rPr>
                 <w:rFonts w:ascii="宋体" w:eastAsia="宋体" w:hAnsi="宋体"/>
                 <w:sz w:val="24"/>
                 <w:szCs w:val="24"/>
               </w:rPr>
+            </w:pPr>
+            <w:r>
+              <w:rPr>
+                <w:rFonts w:ascii="宋体" w:eastAsia="宋体" w:hAnsi="宋体"/>
+                <w:sz w:val="24"/>
+                <w:szCs w:val="24"/>
+              </w:rPr>
               <w:t>user_id</w:t>
             </w:r>
-            <w:proofErr w:type="spellEnd"/>
           </w:p>
         </w:tc>
         <w:tc>
@@ -7349,7 +7431,7 @@
               <w:pStyle w:val="aa"/>
               <w:ind w:firstLineChars="0" w:firstLine="0"/>
               <w:rPr>
-                <w:rFonts w:ascii="宋体" w:eastAsia="宋体" w:hAnsi="宋体" w:hint="eastAsia"/>
+                <w:rFonts w:ascii="宋体" w:eastAsia="宋体" w:hAnsi="宋体"/>
                 <w:sz w:val="24"/>
                 <w:szCs w:val="24"/>
               </w:rPr>
@@ -7375,21 +7457,19 @@
               <w:pStyle w:val="aa"/>
               <w:ind w:firstLineChars="0" w:firstLine="0"/>
               <w:rPr>
-                <w:rFonts w:ascii="宋体" w:eastAsia="宋体" w:hAnsi="宋体" w:hint="eastAsia"/>
-                <w:sz w:val="24"/>
-                <w:szCs w:val="24"/>
-              </w:rPr>
-            </w:pPr>
-            <w:proofErr w:type="spellStart"/>
-            <w:r>
-              <w:rPr>
                 <w:rFonts w:ascii="宋体" w:eastAsia="宋体" w:hAnsi="宋体"/>
                 <w:sz w:val="24"/>
                 <w:szCs w:val="24"/>
               </w:rPr>
+            </w:pPr>
+            <w:r>
+              <w:rPr>
+                <w:rFonts w:ascii="宋体" w:eastAsia="宋体" w:hAnsi="宋体"/>
+                <w:sz w:val="24"/>
+                <w:szCs w:val="24"/>
+              </w:rPr>
               <w:t>news_id</w:t>
             </w:r>
-            <w:proofErr w:type="spellEnd"/>
           </w:p>
         </w:tc>
         <w:tc>
@@ -7401,7 +7481,7 @@
               <w:pStyle w:val="aa"/>
               <w:ind w:firstLineChars="0" w:firstLine="0"/>
               <w:rPr>
-                <w:rFonts w:ascii="宋体" w:eastAsia="宋体" w:hAnsi="宋体" w:hint="eastAsia"/>
+                <w:rFonts w:ascii="宋体" w:eastAsia="宋体" w:hAnsi="宋体"/>
                 <w:sz w:val="24"/>
                 <w:szCs w:val="24"/>
               </w:rPr>
@@ -7423,7 +7503,7 @@
         <w:pStyle w:val="aa"/>
         <w:ind w:left="360" w:firstLineChars="0" w:firstLine="60"/>
         <w:rPr>
-          <w:rFonts w:ascii="宋体" w:eastAsia="宋体" w:hAnsi="宋体" w:hint="eastAsia"/>
+          <w:rFonts w:ascii="宋体" w:eastAsia="宋体" w:hAnsi="宋体"/>
           <w:sz w:val="24"/>
           <w:szCs w:val="24"/>
         </w:rPr>
@@ -7434,9 +7514,6 @@
         <w:pStyle w:val="a0"/>
         <w:spacing w:before="156" w:after="156"/>
         <w:ind w:firstLineChars="0" w:firstLine="0"/>
-        <w:rPr>
-          <w:rFonts w:hint="eastAsia"/>
-        </w:rPr>
       </w:pPr>
     </w:p>
     <w:p>
@@ -7718,14 +7795,12 @@
         </w:rPr>
         <w:t>防止</w:t>
       </w:r>
-      <w:proofErr w:type="spellStart"/>
       <w:r>
         <w:rPr>
           <w:rFonts w:hint="eastAsia"/>
         </w:rPr>
         <w:t>sql</w:t>
       </w:r>
-      <w:proofErr w:type="spellEnd"/>
       <w:r>
         <w:rPr>
           <w:rFonts w:hint="eastAsia"/>
@@ -7762,14 +7837,12 @@
         </w:rPr>
         <w:t>框架中</w:t>
       </w:r>
-      <w:proofErr w:type="spellStart"/>
       <w:r>
         <w:rPr>
           <w:rFonts w:hint="eastAsia"/>
         </w:rPr>
         <w:t>sql</w:t>
       </w:r>
-      <w:proofErr w:type="spellEnd"/>
       <w:r>
         <w:rPr>
           <w:rFonts w:hint="eastAsia"/>
@@ -7788,14 +7861,12 @@
         </w:rPr>
         <w:t>，防止</w:t>
       </w:r>
-      <w:proofErr w:type="spellStart"/>
       <w:r>
         <w:rPr>
           <w:rFonts w:hint="eastAsia"/>
         </w:rPr>
         <w:t>sql</w:t>
       </w:r>
-      <w:proofErr w:type="spellEnd"/>
       <w:r>
         <w:rPr>
           <w:rFonts w:hint="eastAsia"/>
@@ -7846,21 +7917,7 @@
         <w:rPr>
           <w:rFonts w:ascii="宋体" w:hAnsi="宋体" w:hint="eastAsia"/>
         </w:rPr>
-        <w:t>．客户</w:t>
-      </w:r>
-      <w:proofErr w:type="gramStart"/>
-      <w:r>
-        <w:rPr>
-          <w:rFonts w:ascii="宋体" w:hAnsi="宋体" w:hint="eastAsia"/>
-        </w:rPr>
-        <w:t>端安</w:t>
-      </w:r>
-      <w:proofErr w:type="gramEnd"/>
-      <w:r>
-        <w:rPr>
-          <w:rFonts w:ascii="宋体" w:hAnsi="宋体" w:hint="eastAsia"/>
-        </w:rPr>
-        <w:t>全</w:t>
+        <w:t>．客户端安全</w:t>
       </w:r>
     </w:p>
     <w:p>
@@ -7874,28 +7931,24 @@
         </w:rPr>
         <w:t>防止</w:t>
       </w:r>
-      <w:proofErr w:type="spellStart"/>
       <w:r>
         <w:rPr>
           <w:rFonts w:hint="eastAsia"/>
         </w:rPr>
         <w:t>xss</w:t>
       </w:r>
-      <w:proofErr w:type="spellEnd"/>
       <w:r>
         <w:rPr>
           <w:rFonts w:hint="eastAsia"/>
         </w:rPr>
         <w:t>攻击和</w:t>
       </w:r>
-      <w:proofErr w:type="spellStart"/>
       <w:r>
         <w:rPr>
           <w:rFonts w:hint="eastAsia"/>
         </w:rPr>
         <w:t>csrf</w:t>
       </w:r>
-      <w:proofErr w:type="spellEnd"/>
       <w:r>
         <w:rPr>
           <w:rFonts w:hint="eastAsia"/>
@@ -7941,14 +7994,12 @@
         </w:rPr>
         <w:t>状态，防止恶意</w:t>
       </w:r>
-      <w:proofErr w:type="spellStart"/>
       <w:r>
         <w:rPr>
           <w:rFonts w:hint="eastAsia"/>
         </w:rPr>
         <w:t>js</w:t>
       </w:r>
-      <w:proofErr w:type="spellEnd"/>
       <w:r>
         <w:rPr>
           <w:rFonts w:hint="eastAsia"/>

</xml_diff>

<commit_message>
2022-5-25 Lorenzo lyx 概要设计
</commit_message>
<xml_diff>
--- a/概要设计-第一组/概要设计说明书-第一组.docx
+++ b/概要设计-第一组/概要设计说明书-第一组.docx
@@ -30,6 +30,7 @@
               <w:spacing w:before="156" w:after="156" w:line="360" w:lineRule="auto"/>
               <w:ind w:firstLineChars="0" w:firstLine="0"/>
               <w:rPr>
+                <w:rFonts w:hint="eastAsia"/>
                 <w:sz w:val="21"/>
                 <w:szCs w:val="21"/>
               </w:rPr>
@@ -168,6 +169,15 @@
       </w:r>
       <w:r>
         <w:instrText xml:space="preserve"> INCLUDEPICTURE "https://pic.17qq.com/uploads/mqgqmhpqy.jpeg" \* MERGEFORMATINET </w:instrText>
+      </w:r>
+      <w:r>
+        <w:fldChar w:fldCharType="separate"/>
+      </w:r>
+      <w:r>
+        <w:fldChar w:fldCharType="begin"/>
+      </w:r>
+      <w:r>
+        <w:instrText xml:space="preserve"> INCLUDEPICTURE  "https://pic.17qq.com/uploads/mqgqmhpqy.jpeg" \* MERGEFORMATINET </w:instrText>
       </w:r>
       <w:r>
         <w:fldChar w:fldCharType="separate"/>
@@ -334,7 +344,7 @@
             <v:path o:extrusionok="f" gradientshapeok="t" o:connecttype="rect"/>
             <o:lock v:ext="edit" aspectratio="t"/>
           </v:shapetype>
-          <v:shape id="_x0000_i1025" type="#_x0000_t75" alt="查看源图像" style="width:98.4pt;height:97.8pt">
+          <v:shape id="_x0000_i1025" type="#_x0000_t75" alt="查看源图像" style="width:98.2pt;height:97.65pt">
             <v:imagedata r:id="rId7" r:href="rId8"/>
           </v:shape>
         </w:pict>
@@ -387,6 +397,9 @@
       <w:r>
         <w:fldChar w:fldCharType="end"/>
       </w:r>
+      <w:r>
+        <w:fldChar w:fldCharType="end"/>
+      </w:r>
     </w:p>
     <w:p>
       <w:pPr>
@@ -578,59 +591,75 @@
           <w:rFonts w:ascii="宋体" w:hAnsi="宋体" w:hint="eastAsia"/>
           <w:szCs w:val="24"/>
         </w:rPr>
-        <w:t>可以以概要设计为依据，在此基础上进行详细设计。在以后的软件测试和软件维护也可以参考此说明书。</w:t>
-      </w:r>
-    </w:p>
-    <w:p>
-      <w:pPr>
-        <w:pStyle w:val="a0"/>
-        <w:spacing w:before="156" w:after="156"/>
-        <w:ind w:firstLineChars="0" w:firstLine="0"/>
-      </w:pPr>
-    </w:p>
-    <w:p>
-      <w:pPr>
-        <w:pStyle w:val="2"/>
-        <w:spacing w:before="156" w:after="156"/>
-        <w:ind w:firstLine="643"/>
-        <w:rPr>
-          <w:rFonts w:ascii="宋体" w:eastAsia="宋体" w:hAnsi="宋体"/>
-        </w:rPr>
-      </w:pPr>
-      <w:r>
-        <w:rPr>
-          <w:rFonts w:ascii="宋体" w:eastAsia="宋体" w:hAnsi="宋体" w:hint="eastAsia"/>
-        </w:rPr>
-        <w:t>1</w:t>
-      </w:r>
-      <w:r>
-        <w:rPr>
-          <w:rFonts w:ascii="宋体" w:eastAsia="宋体" w:hAnsi="宋体"/>
-        </w:rPr>
-        <w:t>.2</w:t>
-      </w:r>
-      <w:r>
-        <w:rPr>
-          <w:rFonts w:ascii="宋体" w:eastAsia="宋体" w:hAnsi="宋体" w:hint="eastAsia"/>
-        </w:rPr>
-        <w:t>．</w:t>
-      </w:r>
-      <w:r>
-        <w:rPr>
-          <w:rFonts w:ascii="宋体" w:eastAsia="宋体" w:hAnsi="宋体" w:hint="eastAsia"/>
-        </w:rPr>
-        <w:t>项目背景</w:t>
-      </w:r>
-    </w:p>
-    <w:p>
-      <w:pPr>
-        <w:spacing w:before="156" w:after="156"/>
-      </w:pPr>
+        <w:t>可以以概要设计为依据，在此基础上进行详细设计。在以后的软件测试和软件维护也可以</w:t>
+      </w:r>
+      <w:proofErr w:type="gramStart"/>
       <w:r>
         <w:rPr>
           <w:rFonts w:ascii="宋体" w:hAnsi="宋体" w:hint="eastAsia"/>
           <w:szCs w:val="24"/>
         </w:rPr>
+        <w:t>参考此</w:t>
+      </w:r>
+      <w:proofErr w:type="gramEnd"/>
+      <w:r>
+        <w:rPr>
+          <w:rFonts w:ascii="宋体" w:hAnsi="宋体" w:hint="eastAsia"/>
+          <w:szCs w:val="24"/>
+        </w:rPr>
+        <w:t>说明书。</w:t>
+      </w:r>
+    </w:p>
+    <w:p>
+      <w:pPr>
+        <w:pStyle w:val="a0"/>
+        <w:spacing w:before="156" w:after="156"/>
+        <w:ind w:firstLineChars="0" w:firstLine="0"/>
+      </w:pPr>
+    </w:p>
+    <w:p>
+      <w:pPr>
+        <w:pStyle w:val="2"/>
+        <w:spacing w:before="156" w:after="156"/>
+        <w:ind w:firstLine="643"/>
+        <w:rPr>
+          <w:rFonts w:ascii="宋体" w:eastAsia="宋体" w:hAnsi="宋体"/>
+        </w:rPr>
+      </w:pPr>
+      <w:r>
+        <w:rPr>
+          <w:rFonts w:ascii="宋体" w:eastAsia="宋体" w:hAnsi="宋体" w:hint="eastAsia"/>
+        </w:rPr>
+        <w:t>1</w:t>
+      </w:r>
+      <w:r>
+        <w:rPr>
+          <w:rFonts w:ascii="宋体" w:eastAsia="宋体" w:hAnsi="宋体"/>
+        </w:rPr>
+        <w:t>.2</w:t>
+      </w:r>
+      <w:r>
+        <w:rPr>
+          <w:rFonts w:ascii="宋体" w:eastAsia="宋体" w:hAnsi="宋体" w:hint="eastAsia"/>
+        </w:rPr>
+        <w:t>．</w:t>
+      </w:r>
+      <w:r>
+        <w:rPr>
+          <w:rFonts w:ascii="宋体" w:eastAsia="宋体" w:hAnsi="宋体" w:hint="eastAsia"/>
+        </w:rPr>
+        <w:t>项目背景</w:t>
+      </w:r>
+    </w:p>
+    <w:p>
+      <w:pPr>
+        <w:spacing w:before="156" w:after="156"/>
+      </w:pPr>
+      <w:r>
+        <w:rPr>
+          <w:rFonts w:ascii="宋体" w:hAnsi="宋体" w:hint="eastAsia"/>
+          <w:szCs w:val="24"/>
+        </w:rPr>
         <w:t>在AI浪潮之下各种智能APP让应用程序的体验感越来越好，深刻地改变着我们的生活，然而，我们希望AI技术与移动互联网能够覆盖更多需要帮助的人群。比如半盲与低视力等视障人群，他们存在视力障碍，无法通过佩戴眼镜等方式进行矫正，我们希望能够运用云上资源以及互联网技术的帮助，让他们享受到科技进步的成果。</w:t>
       </w:r>
     </w:p>
@@ -818,13 +847,29 @@
           <w:rFonts w:ascii="宋体" w:hAnsi="宋体" w:hint="eastAsia"/>
           <w:szCs w:val="24"/>
         </w:rPr>
-        <w:t>目前移动云上有着大量的运算模型接口及算力资源，但是单纯的模型接口无</w:t>
-      </w:r>
+        <w:t>目前移动云上有着大量的运算模型接口</w:t>
+      </w:r>
+      <w:proofErr w:type="gramStart"/>
       <w:r>
         <w:rPr>
           <w:rFonts w:ascii="宋体" w:hAnsi="宋体" w:hint="eastAsia"/>
           <w:szCs w:val="24"/>
         </w:rPr>
+        <w:t>及算力</w:t>
+      </w:r>
+      <w:proofErr w:type="gramEnd"/>
+      <w:r>
+        <w:rPr>
+          <w:rFonts w:ascii="宋体" w:hAnsi="宋体" w:hint="eastAsia"/>
+          <w:szCs w:val="24"/>
+        </w:rPr>
+        <w:t>资源，但是单纯的模型接口无</w:t>
+      </w:r>
+      <w:r>
+        <w:rPr>
+          <w:rFonts w:ascii="宋体" w:hAnsi="宋体" w:hint="eastAsia"/>
+          <w:szCs w:val="24"/>
+        </w:rPr>
         <w:lastRenderedPageBreak/>
         <w:t>法直接供一般的用户使用，必须创新方法将这些功能结合起来，形成应用场景。以“视障人士友好的咨询辅助软件”为主要方向，开发具有创新性并符合行业发展趋势，商业应用，创意设计方面的优秀项目。</w:t>
       </w:r>
@@ -1032,7 +1077,21 @@
         <w:rPr>
           <w:rFonts w:ascii="宋体" w:hAnsi="宋体" w:hint="eastAsia"/>
         </w:rPr>
-        <w:t>本系统是对视障人士友好的资讯辅助软件，软件将考虑视障人士使用手机的方式以及查看新闻时的交互需求，减少视障人士因视觉缺陷带来的使用障碍，拥有良好的使用体验。</w:t>
+        <w:t>本系统是对视</w:t>
+      </w:r>
+      <w:proofErr w:type="gramStart"/>
+      <w:r>
+        <w:rPr>
+          <w:rFonts w:ascii="宋体" w:hAnsi="宋体" w:hint="eastAsia"/>
+        </w:rPr>
+        <w:t>障</w:t>
+      </w:r>
+      <w:proofErr w:type="gramEnd"/>
+      <w:r>
+        <w:rPr>
+          <w:rFonts w:ascii="宋体" w:hAnsi="宋体" w:hint="eastAsia"/>
+        </w:rPr>
+        <w:t>人士友好的资讯辅助软件，软件将考虑视障人士使用手机的方式以及查看新闻时的交互需求，减少视障人士因视觉缺陷带来的使用障碍，拥有良好的使用体验。</w:t>
       </w:r>
       <w:r>
         <w:rPr>
@@ -3145,7 +3204,21 @@
         <w:rPr>
           <w:rFonts w:ascii="宋体" w:hAnsi="宋体" w:hint="eastAsia"/>
         </w:rPr>
-        <w:t>手机端服务呈现（包括用户与软件的所有可能的交互、新闻推送界面、新闻搜索界面、提示性拍照功能呈现）将在手机客户端实现</w:t>
+        <w:t>手机</w:t>
+      </w:r>
+      <w:proofErr w:type="gramStart"/>
+      <w:r>
+        <w:rPr>
+          <w:rFonts w:ascii="宋体" w:hAnsi="宋体" w:hint="eastAsia"/>
+        </w:rPr>
+        <w:t>端服务</w:t>
+      </w:r>
+      <w:proofErr w:type="gramEnd"/>
+      <w:r>
+        <w:rPr>
+          <w:rFonts w:ascii="宋体" w:hAnsi="宋体" w:hint="eastAsia"/>
+        </w:rPr>
+        <w:t>呈现（包括用户与软件的所有可能的交互、新闻推送界面、新闻搜索界面、提示性拍照功能呈现）将在手机客户端实现</w:t>
       </w:r>
       <w:r>
         <w:rPr>
@@ -3201,6 +3274,721 @@
         <w:spacing w:before="156" w:after="156"/>
         <w:ind w:firstLineChars="0" w:firstLine="0"/>
       </w:pPr>
+      <w:r>
+        <w:drawing>
+          <wp:anchor distT="0" distB="0" distL="114300" distR="114300" simplePos="0" relativeHeight="251660288" behindDoc="0" locked="0" layoutInCell="1" allowOverlap="1" wp14:anchorId="25FADBBB" wp14:editId="573A4AA1">
+            <wp:simplePos x="0" y="0"/>
+            <wp:positionH relativeFrom="margin">
+              <wp:align>left</wp:align>
+            </wp:positionH>
+            <wp:positionV relativeFrom="paragraph">
+              <wp:posOffset>378229</wp:posOffset>
+            </wp:positionV>
+            <wp:extent cx="5274310" cy="1324610"/>
+            <wp:effectExtent l="0" t="0" r="2540" b="8890"/>
+            <wp:wrapTopAndBottom/>
+            <wp:docPr id="13" name="图片 13"/>
+            <wp:cNvGraphicFramePr>
+              <a:graphicFrameLocks xmlns:a="http://schemas.openxmlformats.org/drawingml/2006/main" noChangeAspect="1"/>
+            </wp:cNvGraphicFramePr>
+            <a:graphic xmlns:a="http://schemas.openxmlformats.org/drawingml/2006/main">
+              <a:graphicData uri="http://schemas.openxmlformats.org/drawingml/2006/picture">
+                <pic:pic xmlns:pic="http://schemas.openxmlformats.org/drawingml/2006/picture">
+                  <pic:nvPicPr>
+                    <pic:cNvPr id="1" name=""/>
+                    <pic:cNvPicPr/>
+                  </pic:nvPicPr>
+                  <pic:blipFill>
+                    <a:blip r:embed="rId12">
+                      <a:extLst>
+                        <a:ext uri="{28A0092B-C50C-407E-A947-70E740481C1C}">
+                          <a14:useLocalDpi xmlns:a14="http://schemas.microsoft.com/office/drawing/2010/main" val="0"/>
+                        </a:ext>
+                      </a:extLst>
+                    </a:blip>
+                    <a:stretch>
+                      <a:fillRect/>
+                    </a:stretch>
+                  </pic:blipFill>
+                  <pic:spPr>
+                    <a:xfrm>
+                      <a:off x="0" y="0"/>
+                      <a:ext cx="5274310" cy="1324610"/>
+                    </a:xfrm>
+                    <a:prstGeom prst="rect">
+                      <a:avLst/>
+                    </a:prstGeom>
+                  </pic:spPr>
+                </pic:pic>
+              </a:graphicData>
+            </a:graphic>
+            <wp14:sizeRelH relativeFrom="page">
+              <wp14:pctWidth>0</wp14:pctWidth>
+            </wp14:sizeRelH>
+            <wp14:sizeRelV relativeFrom="page">
+              <wp14:pctHeight>0</wp14:pctHeight>
+            </wp14:sizeRelV>
+          </wp:anchor>
+        </w:drawing>
+      </w:r>
+      <w:r>
+        <w:rPr>
+          <w:rFonts w:hint="eastAsia"/>
+        </w:rPr>
+        <w:t>管理员登录：</w:t>
+      </w:r>
+    </w:p>
+    <w:p>
+      <w:pPr>
+        <w:pStyle w:val="a0"/>
+        <w:spacing w:before="156" w:after="156"/>
+        <w:ind w:firstLineChars="0" w:firstLine="0"/>
+        <w:rPr>
+          <w:rFonts w:hint="eastAsia"/>
+        </w:rPr>
+      </w:pPr>
+    </w:p>
+    <w:p>
+      <w:pPr>
+        <w:pStyle w:val="a0"/>
+        <w:spacing w:before="156" w:after="156"/>
+        <w:ind w:firstLineChars="0" w:firstLine="0"/>
+      </w:pPr>
+      <w:r>
+        <w:drawing>
+          <wp:anchor distT="0" distB="0" distL="114300" distR="114300" simplePos="0" relativeHeight="251661312" behindDoc="0" locked="0" layoutInCell="1" allowOverlap="1" wp14:anchorId="2BF3DE44" wp14:editId="707CB632">
+            <wp:simplePos x="0" y="0"/>
+            <wp:positionH relativeFrom="margin">
+              <wp:align>right</wp:align>
+            </wp:positionH>
+            <wp:positionV relativeFrom="paragraph">
+              <wp:posOffset>354157</wp:posOffset>
+            </wp:positionV>
+            <wp:extent cx="5274310" cy="1784350"/>
+            <wp:effectExtent l="0" t="0" r="2540" b="6350"/>
+            <wp:wrapTopAndBottom/>
+            <wp:docPr id="15" name="图片 15"/>
+            <wp:cNvGraphicFramePr>
+              <a:graphicFrameLocks xmlns:a="http://schemas.openxmlformats.org/drawingml/2006/main" noChangeAspect="1"/>
+            </wp:cNvGraphicFramePr>
+            <a:graphic xmlns:a="http://schemas.openxmlformats.org/drawingml/2006/main">
+              <a:graphicData uri="http://schemas.openxmlformats.org/drawingml/2006/picture">
+                <pic:pic xmlns:pic="http://schemas.openxmlformats.org/drawingml/2006/picture">
+                  <pic:nvPicPr>
+                    <pic:cNvPr id="1" name=""/>
+                    <pic:cNvPicPr/>
+                  </pic:nvPicPr>
+                  <pic:blipFill>
+                    <a:blip r:embed="rId13">
+                      <a:extLst>
+                        <a:ext uri="{28A0092B-C50C-407E-A947-70E740481C1C}">
+                          <a14:useLocalDpi xmlns:a14="http://schemas.microsoft.com/office/drawing/2010/main" val="0"/>
+                        </a:ext>
+                      </a:extLst>
+                    </a:blip>
+                    <a:stretch>
+                      <a:fillRect/>
+                    </a:stretch>
+                  </pic:blipFill>
+                  <pic:spPr>
+                    <a:xfrm>
+                      <a:off x="0" y="0"/>
+                      <a:ext cx="5274310" cy="1784350"/>
+                    </a:xfrm>
+                    <a:prstGeom prst="rect">
+                      <a:avLst/>
+                    </a:prstGeom>
+                  </pic:spPr>
+                </pic:pic>
+              </a:graphicData>
+            </a:graphic>
+            <wp14:sizeRelH relativeFrom="page">
+              <wp14:pctWidth>0</wp14:pctWidth>
+            </wp14:sizeRelH>
+            <wp14:sizeRelV relativeFrom="page">
+              <wp14:pctHeight>0</wp14:pctHeight>
+            </wp14:sizeRelV>
+          </wp:anchor>
+        </w:drawing>
+      </w:r>
+      <w:r>
+        <w:rPr>
+          <w:rFonts w:hint="eastAsia"/>
+        </w:rPr>
+        <w:t>用户注册：</w:t>
+      </w:r>
+    </w:p>
+    <w:p>
+      <w:pPr>
+        <w:pStyle w:val="a0"/>
+        <w:spacing w:before="156" w:after="156"/>
+        <w:ind w:firstLineChars="0" w:firstLine="0"/>
+        <w:rPr>
+          <w:rFonts w:hint="eastAsia"/>
+        </w:rPr>
+      </w:pPr>
+    </w:p>
+    <w:p>
+      <w:pPr>
+        <w:pStyle w:val="a0"/>
+        <w:spacing w:before="156" w:after="156"/>
+        <w:ind w:firstLineChars="0" w:firstLine="0"/>
+      </w:pPr>
+      <w:r>
+        <w:drawing>
+          <wp:anchor distT="0" distB="0" distL="114300" distR="114300" simplePos="0" relativeHeight="251662336" behindDoc="0" locked="0" layoutInCell="1" allowOverlap="1" wp14:anchorId="5FFB8E5E" wp14:editId="070E8431">
+            <wp:simplePos x="0" y="0"/>
+            <wp:positionH relativeFrom="margin">
+              <wp:align>left</wp:align>
+            </wp:positionH>
+            <wp:positionV relativeFrom="paragraph">
+              <wp:posOffset>351790</wp:posOffset>
+            </wp:positionV>
+            <wp:extent cx="4709568" cy="2156647"/>
+            <wp:effectExtent l="0" t="0" r="0" b="0"/>
+            <wp:wrapTopAndBottom/>
+            <wp:docPr id="16" name="图片 16"/>
+            <wp:cNvGraphicFramePr>
+              <a:graphicFrameLocks xmlns:a="http://schemas.openxmlformats.org/drawingml/2006/main" noChangeAspect="1"/>
+            </wp:cNvGraphicFramePr>
+            <a:graphic xmlns:a="http://schemas.openxmlformats.org/drawingml/2006/main">
+              <a:graphicData uri="http://schemas.openxmlformats.org/drawingml/2006/picture">
+                <pic:pic xmlns:pic="http://schemas.openxmlformats.org/drawingml/2006/picture">
+                  <pic:nvPicPr>
+                    <pic:cNvPr id="1" name=""/>
+                    <pic:cNvPicPr/>
+                  </pic:nvPicPr>
+                  <pic:blipFill>
+                    <a:blip r:embed="rId14">
+                      <a:extLst>
+                        <a:ext uri="{28A0092B-C50C-407E-A947-70E740481C1C}">
+                          <a14:useLocalDpi xmlns:a14="http://schemas.microsoft.com/office/drawing/2010/main" val="0"/>
+                        </a:ext>
+                      </a:extLst>
+                    </a:blip>
+                    <a:stretch>
+                      <a:fillRect/>
+                    </a:stretch>
+                  </pic:blipFill>
+                  <pic:spPr>
+                    <a:xfrm>
+                      <a:off x="0" y="0"/>
+                      <a:ext cx="4709568" cy="2156647"/>
+                    </a:xfrm>
+                    <a:prstGeom prst="rect">
+                      <a:avLst/>
+                    </a:prstGeom>
+                  </pic:spPr>
+                </pic:pic>
+              </a:graphicData>
+            </a:graphic>
+            <wp14:sizeRelH relativeFrom="page">
+              <wp14:pctWidth>0</wp14:pctWidth>
+            </wp14:sizeRelH>
+            <wp14:sizeRelV relativeFrom="page">
+              <wp14:pctHeight>0</wp14:pctHeight>
+            </wp14:sizeRelV>
+          </wp:anchor>
+        </w:drawing>
+      </w:r>
+      <w:r>
+        <w:rPr>
+          <w:rFonts w:hint="eastAsia"/>
+        </w:rPr>
+        <w:t>新闻推送：</w:t>
+      </w:r>
+    </w:p>
+    <w:p>
+      <w:pPr>
+        <w:pStyle w:val="a0"/>
+        <w:spacing w:before="156" w:after="156"/>
+        <w:ind w:firstLineChars="0" w:firstLine="0"/>
+        <w:rPr>
+          <w:rFonts w:hint="eastAsia"/>
+        </w:rPr>
+      </w:pPr>
+    </w:p>
+    <w:p>
+      <w:pPr>
+        <w:pStyle w:val="a0"/>
+        <w:spacing w:before="156" w:after="156"/>
+        <w:ind w:firstLineChars="0" w:firstLine="0"/>
+      </w:pPr>
+      <w:r>
+        <w:rPr>
+          <w:rFonts w:hint="eastAsia"/>
+        </w:rPr>
+        <w:t>语音阅读：</w:t>
+      </w:r>
+    </w:p>
+    <w:p>
+      <w:pPr>
+        <w:pStyle w:val="a0"/>
+        <w:spacing w:before="156" w:after="156"/>
+        <w:ind w:firstLineChars="0" w:firstLine="0"/>
+      </w:pPr>
+      <w:r>
+        <w:lastRenderedPageBreak/>
+        <w:drawing>
+          <wp:anchor distT="0" distB="0" distL="114300" distR="114300" simplePos="0" relativeHeight="251663360" behindDoc="0" locked="0" layoutInCell="1" allowOverlap="1" wp14:anchorId="20B1561A" wp14:editId="27D8E3B9">
+            <wp:simplePos x="0" y="0"/>
+            <wp:positionH relativeFrom="margin">
+              <wp:align>left</wp:align>
+            </wp:positionH>
+            <wp:positionV relativeFrom="paragraph">
+              <wp:posOffset>311727</wp:posOffset>
+            </wp:positionV>
+            <wp:extent cx="5274310" cy="1427480"/>
+            <wp:effectExtent l="0" t="0" r="2540" b="1270"/>
+            <wp:wrapTopAndBottom/>
+            <wp:docPr id="17" name="图片 17"/>
+            <wp:cNvGraphicFramePr>
+              <a:graphicFrameLocks xmlns:a="http://schemas.openxmlformats.org/drawingml/2006/main" noChangeAspect="1"/>
+            </wp:cNvGraphicFramePr>
+            <a:graphic xmlns:a="http://schemas.openxmlformats.org/drawingml/2006/main">
+              <a:graphicData uri="http://schemas.openxmlformats.org/drawingml/2006/picture">
+                <pic:pic xmlns:pic="http://schemas.openxmlformats.org/drawingml/2006/picture">
+                  <pic:nvPicPr>
+                    <pic:cNvPr id="1" name=""/>
+                    <pic:cNvPicPr/>
+                  </pic:nvPicPr>
+                  <pic:blipFill>
+                    <a:blip r:embed="rId15">
+                      <a:extLst>
+                        <a:ext uri="{28A0092B-C50C-407E-A947-70E740481C1C}">
+                          <a14:useLocalDpi xmlns:a14="http://schemas.microsoft.com/office/drawing/2010/main" val="0"/>
+                        </a:ext>
+                      </a:extLst>
+                    </a:blip>
+                    <a:stretch>
+                      <a:fillRect/>
+                    </a:stretch>
+                  </pic:blipFill>
+                  <pic:spPr>
+                    <a:xfrm>
+                      <a:off x="0" y="0"/>
+                      <a:ext cx="5274310" cy="1427480"/>
+                    </a:xfrm>
+                    <a:prstGeom prst="rect">
+                      <a:avLst/>
+                    </a:prstGeom>
+                  </pic:spPr>
+                </pic:pic>
+              </a:graphicData>
+            </a:graphic>
+            <wp14:sizeRelH relativeFrom="page">
+              <wp14:pctWidth>0</wp14:pctWidth>
+            </wp14:sizeRelH>
+            <wp14:sizeRelV relativeFrom="page">
+              <wp14:pctHeight>0</wp14:pctHeight>
+            </wp14:sizeRelV>
+          </wp:anchor>
+        </w:drawing>
+      </w:r>
+    </w:p>
+    <w:p>
+      <w:pPr>
+        <w:pStyle w:val="a0"/>
+        <w:spacing w:before="156" w:after="156"/>
+        <w:ind w:firstLineChars="0" w:firstLine="0"/>
+      </w:pPr>
+    </w:p>
+    <w:p>
+      <w:pPr>
+        <w:pStyle w:val="a0"/>
+        <w:spacing w:before="156" w:after="156"/>
+        <w:ind w:firstLineChars="0" w:firstLine="0"/>
+      </w:pPr>
+      <w:r>
+        <w:drawing>
+          <wp:anchor distT="0" distB="0" distL="114300" distR="114300" simplePos="0" relativeHeight="251664384" behindDoc="0" locked="0" layoutInCell="1" allowOverlap="1" wp14:anchorId="7F844861" wp14:editId="5F9953FA">
+            <wp:simplePos x="0" y="0"/>
+            <wp:positionH relativeFrom="margin">
+              <wp:align>left</wp:align>
+            </wp:positionH>
+            <wp:positionV relativeFrom="paragraph">
+              <wp:posOffset>381808</wp:posOffset>
+            </wp:positionV>
+            <wp:extent cx="5274310" cy="958215"/>
+            <wp:effectExtent l="0" t="0" r="2540" b="0"/>
+            <wp:wrapTopAndBottom/>
+            <wp:docPr id="18" name="图片 18"/>
+            <wp:cNvGraphicFramePr>
+              <a:graphicFrameLocks xmlns:a="http://schemas.openxmlformats.org/drawingml/2006/main" noChangeAspect="1"/>
+            </wp:cNvGraphicFramePr>
+            <a:graphic xmlns:a="http://schemas.openxmlformats.org/drawingml/2006/main">
+              <a:graphicData uri="http://schemas.openxmlformats.org/drawingml/2006/picture">
+                <pic:pic xmlns:pic="http://schemas.openxmlformats.org/drawingml/2006/picture">
+                  <pic:nvPicPr>
+                    <pic:cNvPr id="1" name=""/>
+                    <pic:cNvPicPr/>
+                  </pic:nvPicPr>
+                  <pic:blipFill>
+                    <a:blip r:embed="rId16">
+                      <a:extLst>
+                        <a:ext uri="{28A0092B-C50C-407E-A947-70E740481C1C}">
+                          <a14:useLocalDpi xmlns:a14="http://schemas.microsoft.com/office/drawing/2010/main" val="0"/>
+                        </a:ext>
+                      </a:extLst>
+                    </a:blip>
+                    <a:stretch>
+                      <a:fillRect/>
+                    </a:stretch>
+                  </pic:blipFill>
+                  <pic:spPr>
+                    <a:xfrm>
+                      <a:off x="0" y="0"/>
+                      <a:ext cx="5274310" cy="958215"/>
+                    </a:xfrm>
+                    <a:prstGeom prst="rect">
+                      <a:avLst/>
+                    </a:prstGeom>
+                  </pic:spPr>
+                </pic:pic>
+              </a:graphicData>
+            </a:graphic>
+            <wp14:sizeRelH relativeFrom="page">
+              <wp14:pctWidth>0</wp14:pctWidth>
+            </wp14:sizeRelH>
+            <wp14:sizeRelV relativeFrom="page">
+              <wp14:pctHeight>0</wp14:pctHeight>
+            </wp14:sizeRelV>
+          </wp:anchor>
+        </w:drawing>
+      </w:r>
+      <w:r>
+        <w:rPr>
+          <w:rFonts w:hint="eastAsia"/>
+        </w:rPr>
+        <w:t>关键词搜索：</w:t>
+      </w:r>
+    </w:p>
+    <w:p>
+      <w:pPr>
+        <w:pStyle w:val="a0"/>
+        <w:spacing w:before="156" w:after="156"/>
+        <w:ind w:firstLineChars="0" w:firstLine="0"/>
+        <w:rPr>
+          <w:rFonts w:hint="eastAsia"/>
+        </w:rPr>
+      </w:pPr>
+    </w:p>
+    <w:p>
+      <w:pPr>
+        <w:pStyle w:val="a0"/>
+        <w:spacing w:before="156" w:after="156"/>
+        <w:ind w:firstLineChars="0" w:firstLine="0"/>
+      </w:pPr>
+      <w:r>
+        <w:drawing>
+          <wp:anchor distT="0" distB="0" distL="114300" distR="114300" simplePos="0" relativeHeight="251665408" behindDoc="0" locked="0" layoutInCell="1" allowOverlap="1" wp14:anchorId="55FDB51F" wp14:editId="0D9FD250">
+            <wp:simplePos x="0" y="0"/>
+            <wp:positionH relativeFrom="margin">
+              <wp:align>left</wp:align>
+            </wp:positionH>
+            <wp:positionV relativeFrom="paragraph">
+              <wp:posOffset>367665</wp:posOffset>
+            </wp:positionV>
+            <wp:extent cx="4397121" cy="1607959"/>
+            <wp:effectExtent l="0" t="0" r="3810" b="0"/>
+            <wp:wrapTopAndBottom/>
+            <wp:docPr id="19" name="图片 19"/>
+            <wp:cNvGraphicFramePr>
+              <a:graphicFrameLocks xmlns:a="http://schemas.openxmlformats.org/drawingml/2006/main" noChangeAspect="1"/>
+            </wp:cNvGraphicFramePr>
+            <a:graphic xmlns:a="http://schemas.openxmlformats.org/drawingml/2006/main">
+              <a:graphicData uri="http://schemas.openxmlformats.org/drawingml/2006/picture">
+                <pic:pic xmlns:pic="http://schemas.openxmlformats.org/drawingml/2006/picture">
+                  <pic:nvPicPr>
+                    <pic:cNvPr id="1" name=""/>
+                    <pic:cNvPicPr/>
+                  </pic:nvPicPr>
+                  <pic:blipFill>
+                    <a:blip r:embed="rId17">
+                      <a:extLst>
+                        <a:ext uri="{28A0092B-C50C-407E-A947-70E740481C1C}">
+                          <a14:useLocalDpi xmlns:a14="http://schemas.microsoft.com/office/drawing/2010/main" val="0"/>
+                        </a:ext>
+                      </a:extLst>
+                    </a:blip>
+                    <a:stretch>
+                      <a:fillRect/>
+                    </a:stretch>
+                  </pic:blipFill>
+                  <pic:spPr>
+                    <a:xfrm>
+                      <a:off x="0" y="0"/>
+                      <a:ext cx="4397121" cy="1607959"/>
+                    </a:xfrm>
+                    <a:prstGeom prst="rect">
+                      <a:avLst/>
+                    </a:prstGeom>
+                  </pic:spPr>
+                </pic:pic>
+              </a:graphicData>
+            </a:graphic>
+            <wp14:sizeRelH relativeFrom="page">
+              <wp14:pctWidth>0</wp14:pctWidth>
+            </wp14:sizeRelH>
+            <wp14:sizeRelV relativeFrom="page">
+              <wp14:pctHeight>0</wp14:pctHeight>
+            </wp14:sizeRelV>
+          </wp:anchor>
+        </w:drawing>
+      </w:r>
+      <w:r>
+        <w:rPr>
+          <w:rFonts w:hint="eastAsia"/>
+        </w:rPr>
+        <w:t>物体识别拍照</w:t>
+      </w:r>
+    </w:p>
+    <w:p>
+      <w:pPr>
+        <w:pStyle w:val="a0"/>
+        <w:spacing w:before="156" w:after="156"/>
+        <w:ind w:firstLineChars="0" w:firstLine="0"/>
+        <w:rPr>
+          <w:rFonts w:hint="eastAsia"/>
+        </w:rPr>
+      </w:pPr>
+    </w:p>
+    <w:p>
+      <w:pPr>
+        <w:pStyle w:val="a0"/>
+        <w:spacing w:before="156" w:after="156"/>
+        <w:ind w:firstLineChars="0" w:firstLine="0"/>
+      </w:pPr>
+      <w:r>
+        <w:drawing>
+          <wp:anchor distT="0" distB="0" distL="114300" distR="114300" simplePos="0" relativeHeight="251666432" behindDoc="0" locked="0" layoutInCell="1" allowOverlap="1" wp14:anchorId="2C42536C" wp14:editId="562B2D80">
+            <wp:simplePos x="0" y="0"/>
+            <wp:positionH relativeFrom="margin">
+              <wp:align>left</wp:align>
+            </wp:positionH>
+            <wp:positionV relativeFrom="paragraph">
+              <wp:posOffset>431742</wp:posOffset>
+            </wp:positionV>
+            <wp:extent cx="4290432" cy="1546994"/>
+            <wp:effectExtent l="0" t="0" r="0" b="0"/>
+            <wp:wrapTopAndBottom/>
+            <wp:docPr id="20" name="图片 20"/>
+            <wp:cNvGraphicFramePr>
+              <a:graphicFrameLocks xmlns:a="http://schemas.openxmlformats.org/drawingml/2006/main" noChangeAspect="1"/>
+            </wp:cNvGraphicFramePr>
+            <a:graphic xmlns:a="http://schemas.openxmlformats.org/drawingml/2006/main">
+              <a:graphicData uri="http://schemas.openxmlformats.org/drawingml/2006/picture">
+                <pic:pic xmlns:pic="http://schemas.openxmlformats.org/drawingml/2006/picture">
+                  <pic:nvPicPr>
+                    <pic:cNvPr id="1" name=""/>
+                    <pic:cNvPicPr/>
+                  </pic:nvPicPr>
+                  <pic:blipFill>
+                    <a:blip r:embed="rId18">
+                      <a:extLst>
+                        <a:ext uri="{28A0092B-C50C-407E-A947-70E740481C1C}">
+                          <a14:useLocalDpi xmlns:a14="http://schemas.microsoft.com/office/drawing/2010/main" val="0"/>
+                        </a:ext>
+                      </a:extLst>
+                    </a:blip>
+                    <a:stretch>
+                      <a:fillRect/>
+                    </a:stretch>
+                  </pic:blipFill>
+                  <pic:spPr>
+                    <a:xfrm>
+                      <a:off x="0" y="0"/>
+                      <a:ext cx="4290432" cy="1546994"/>
+                    </a:xfrm>
+                    <a:prstGeom prst="rect">
+                      <a:avLst/>
+                    </a:prstGeom>
+                  </pic:spPr>
+                </pic:pic>
+              </a:graphicData>
+            </a:graphic>
+            <wp14:sizeRelH relativeFrom="page">
+              <wp14:pctWidth>0</wp14:pctWidth>
+            </wp14:sizeRelH>
+            <wp14:sizeRelV relativeFrom="page">
+              <wp14:pctHeight>0</wp14:pctHeight>
+            </wp14:sizeRelV>
+          </wp:anchor>
+        </w:drawing>
+      </w:r>
+      <w:r>
+        <w:rPr>
+          <w:rFonts w:hint="eastAsia"/>
+        </w:rPr>
+        <w:t>书籍拍照阅读</w:t>
+      </w:r>
+    </w:p>
+    <w:p>
+      <w:pPr>
+        <w:pStyle w:val="a0"/>
+        <w:spacing w:before="156" w:after="156"/>
+        <w:ind w:firstLineChars="0" w:firstLine="0"/>
+        <w:rPr>
+          <w:rFonts w:hint="eastAsia"/>
+        </w:rPr>
+      </w:pPr>
+    </w:p>
+    <w:p>
+      <w:pPr>
+        <w:pStyle w:val="a0"/>
+        <w:spacing w:before="156" w:after="156"/>
+        <w:ind w:firstLineChars="0" w:firstLine="0"/>
+      </w:pPr>
+    </w:p>
+    <w:p>
+      <w:pPr>
+        <w:pStyle w:val="a0"/>
+        <w:spacing w:before="156" w:after="156"/>
+        <w:ind w:firstLineChars="0" w:firstLine="0"/>
+      </w:pPr>
+      <w:r>
+        <w:rPr>
+          <w:rFonts w:hint="eastAsia"/>
+        </w:rPr>
+        <w:lastRenderedPageBreak/>
+        <w:t>新闻爬取</w:t>
+      </w:r>
+    </w:p>
+    <w:p>
+      <w:pPr>
+        <w:pStyle w:val="a0"/>
+        <w:spacing w:before="156" w:after="156"/>
+        <w:ind w:firstLineChars="0" w:firstLine="0"/>
+      </w:pPr>
+      <w:r>
+        <w:rPr>
+          <w:rFonts w:hint="eastAsia"/>
+        </w:rPr>
+        <w:t>这一部分中，服务器将从响应的新闻网站获取当前的新闻数据。</w:t>
+      </w:r>
+    </w:p>
+    <w:p>
+      <w:pPr>
+        <w:pStyle w:val="a0"/>
+        <w:spacing w:before="156" w:after="156"/>
+        <w:ind w:firstLineChars="0" w:firstLine="0"/>
+      </w:pPr>
+    </w:p>
+    <w:p>
+      <w:pPr>
+        <w:pStyle w:val="a0"/>
+        <w:spacing w:before="156" w:after="156"/>
+        <w:ind w:firstLineChars="0" w:firstLine="0"/>
+      </w:pPr>
+      <w:r>
+        <w:rPr>
+          <w:rFonts w:hint="eastAsia"/>
+        </w:rPr>
+        <w:t>新闻信息统计：</w:t>
+      </w:r>
+    </w:p>
+    <w:p>
+      <w:pPr>
+        <w:pStyle w:val="a0"/>
+        <w:spacing w:before="156" w:after="156"/>
+        <w:ind w:firstLineChars="0" w:firstLine="0"/>
+      </w:pPr>
+      <w:r>
+        <w:rPr>
+          <w:rFonts w:hint="eastAsia"/>
+        </w:rPr>
+        <w:t>在这一部分中，服务器利用客户端反馈的阅读数据生成相关新闻的阅读信息，这一部分的信息将会用作推荐算法的输入，并且呈现给管理员。</w:t>
+      </w:r>
+    </w:p>
+    <w:p>
+      <w:pPr>
+        <w:pStyle w:val="a0"/>
+        <w:spacing w:before="156" w:after="156"/>
+        <w:ind w:firstLineChars="0" w:firstLine="0"/>
+      </w:pPr>
+    </w:p>
+    <w:p>
+      <w:pPr>
+        <w:pStyle w:val="a0"/>
+        <w:spacing w:before="156" w:after="156"/>
+        <w:ind w:firstLineChars="0" w:firstLine="0"/>
+        <w:rPr>
+          <w:rFonts w:hint="eastAsia"/>
+        </w:rPr>
+      </w:pPr>
+      <w:r>
+        <w:drawing>
+          <wp:anchor distT="0" distB="0" distL="114300" distR="114300" simplePos="0" relativeHeight="251667456" behindDoc="0" locked="0" layoutInCell="1" allowOverlap="1" wp14:anchorId="457AE332" wp14:editId="139BE7F5">
+            <wp:simplePos x="0" y="0"/>
+            <wp:positionH relativeFrom="margin">
+              <wp:align>right</wp:align>
+            </wp:positionH>
+            <wp:positionV relativeFrom="paragraph">
+              <wp:posOffset>379499</wp:posOffset>
+            </wp:positionV>
+            <wp:extent cx="5274310" cy="1917700"/>
+            <wp:effectExtent l="0" t="0" r="2540" b="6350"/>
+            <wp:wrapTopAndBottom/>
+            <wp:docPr id="21" name="图片 21"/>
+            <wp:cNvGraphicFramePr>
+              <a:graphicFrameLocks xmlns:a="http://schemas.openxmlformats.org/drawingml/2006/main" noChangeAspect="1"/>
+            </wp:cNvGraphicFramePr>
+            <a:graphic xmlns:a="http://schemas.openxmlformats.org/drawingml/2006/main">
+              <a:graphicData uri="http://schemas.openxmlformats.org/drawingml/2006/picture">
+                <pic:pic xmlns:pic="http://schemas.openxmlformats.org/drawingml/2006/picture">
+                  <pic:nvPicPr>
+                    <pic:cNvPr id="1" name=""/>
+                    <pic:cNvPicPr/>
+                  </pic:nvPicPr>
+                  <pic:blipFill>
+                    <a:blip r:embed="rId19">
+                      <a:extLst>
+                        <a:ext uri="{28A0092B-C50C-407E-A947-70E740481C1C}">
+                          <a14:useLocalDpi xmlns:a14="http://schemas.microsoft.com/office/drawing/2010/main" val="0"/>
+                        </a:ext>
+                      </a:extLst>
+                    </a:blip>
+                    <a:stretch>
+                      <a:fillRect/>
+                    </a:stretch>
+                  </pic:blipFill>
+                  <pic:spPr>
+                    <a:xfrm>
+                      <a:off x="0" y="0"/>
+                      <a:ext cx="5274310" cy="1917700"/>
+                    </a:xfrm>
+                    <a:prstGeom prst="rect">
+                      <a:avLst/>
+                    </a:prstGeom>
+                  </pic:spPr>
+                </pic:pic>
+              </a:graphicData>
+            </a:graphic>
+            <wp14:sizeRelH relativeFrom="page">
+              <wp14:pctWidth>0</wp14:pctWidth>
+            </wp14:sizeRelH>
+            <wp14:sizeRelV relativeFrom="page">
+              <wp14:pctHeight>0</wp14:pctHeight>
+            </wp14:sizeRelV>
+          </wp:anchor>
+        </w:drawing>
+      </w:r>
+      <w:r>
+        <w:rPr>
+          <w:rFonts w:hint="eastAsia"/>
+        </w:rPr>
+        <w:t>新闻管理：</w:t>
+      </w:r>
+    </w:p>
+    <w:p>
+      <w:pPr>
+        <w:pStyle w:val="a0"/>
+        <w:spacing w:before="156" w:after="156"/>
+        <w:ind w:firstLineChars="0" w:firstLine="0"/>
+        <w:rPr>
+          <w:rFonts w:hint="eastAsia"/>
+        </w:rPr>
+      </w:pPr>
     </w:p>
     <w:p>
       <w:pPr>
@@ -3342,6 +4130,7 @@
           <w:rFonts w:ascii="宋体" w:hAnsi="宋体"/>
           <w:noProof/>
         </w:rPr>
+        <w:lastRenderedPageBreak/>
         <w:drawing>
           <wp:inline distT="0" distB="0" distL="0" distR="0" wp14:anchorId="6B76107C" wp14:editId="2B6357EA">
             <wp:extent cx="3993226" cy="4298052"/>
@@ -3358,7 +4147,7 @@
                     <pic:cNvPicPr/>
                   </pic:nvPicPr>
                   <pic:blipFill>
-                    <a:blip r:embed="rId12"/>
+                    <a:blip r:embed="rId20"/>
                     <a:stretch>
                       <a:fillRect/>
                     </a:stretch>
@@ -3441,14 +4230,7 @@
         <w:rPr>
           <w:rFonts w:ascii="宋体" w:hAnsi="宋体" w:hint="eastAsia"/>
         </w:rPr>
-        <w:t>用户唤起语音助手进入新闻阅读模块，后台会默认推送各个类别新闻，语音助手开始朗读新闻，并实时监听用户指令，收到用户切换类别指令会从后端重新</w:t>
-      </w:r>
-      <w:r>
-        <w:rPr>
-          <w:rFonts w:ascii="宋体" w:hAnsi="宋体" w:hint="eastAsia"/>
-        </w:rPr>
-        <w:lastRenderedPageBreak/>
-        <w:t>推送该类别新闻，语音助手重新播报推送的新闻，收到跳转下一条新闻指令，语音助手会播报下一条新闻，收到退出指令，软件直接退出新闻播报模块。</w:t>
+        <w:t>用户唤起语音助手进入新闻阅读模块，后台会默认推送各个类别新闻，语音助手开始朗读新闻，并实时监听用户指令，收到用户切换类别指令会从后端重新推送该类别新闻，语音助手重新播报推送的新闻，收到跳转下一条新闻指令，语音助手会播报下一条新闻，收到退出指令，软件直接退出新闻播报模块。</w:t>
       </w:r>
     </w:p>
     <w:p>
@@ -3463,6 +4245,7 @@
           <w:rFonts w:ascii="宋体" w:hAnsi="宋体"/>
           <w:noProof/>
         </w:rPr>
+        <w:lastRenderedPageBreak/>
         <w:drawing>
           <wp:inline distT="0" distB="0" distL="0" distR="0" wp14:anchorId="1D307105" wp14:editId="666C8B74">
             <wp:extent cx="3688400" cy="4854361"/>
@@ -3479,7 +4262,7 @@
                     <pic:cNvPicPr/>
                   </pic:nvPicPr>
                   <pic:blipFill>
-                    <a:blip r:embed="rId13"/>
+                    <a:blip r:embed="rId21"/>
                     <a:stretch>
                       <a:fillRect/>
                     </a:stretch>
@@ -3602,7 +4385,7 @@
                     <pic:cNvPicPr/>
                   </pic:nvPicPr>
                   <pic:blipFill>
-                    <a:blip r:embed="rId14"/>
+                    <a:blip r:embed="rId22"/>
                     <a:stretch>
                       <a:fillRect/>
                     </a:stretch>
@@ -3685,7 +4468,43 @@
         <w:rPr>
           <w:rFonts w:ascii="宋体" w:hAnsi="宋体" w:hint="eastAsia"/>
         </w:rPr>
-        <w:t>管理员进入新闻管理模块，输入需要爬取的url，系统自动爬取新闻写入数据库。</w:t>
+        <w:t>管理员进入新闻管理模块，输入</w:t>
+      </w:r>
+      <w:proofErr w:type="gramStart"/>
+      <w:r>
+        <w:rPr>
+          <w:rFonts w:ascii="宋体" w:hAnsi="宋体" w:hint="eastAsia"/>
+        </w:rPr>
+        <w:t>需要爬取的</w:t>
+      </w:r>
+      <w:proofErr w:type="spellStart"/>
+      <w:proofErr w:type="gramEnd"/>
+      <w:r>
+        <w:rPr>
+          <w:rFonts w:ascii="宋体" w:hAnsi="宋体" w:hint="eastAsia"/>
+        </w:rPr>
+        <w:t>url</w:t>
+      </w:r>
+      <w:proofErr w:type="spellEnd"/>
+      <w:r>
+        <w:rPr>
+          <w:rFonts w:ascii="宋体" w:hAnsi="宋体" w:hint="eastAsia"/>
+        </w:rPr>
+        <w:t>，系统自动</w:t>
+      </w:r>
+      <w:proofErr w:type="gramStart"/>
+      <w:r>
+        <w:rPr>
+          <w:rFonts w:ascii="宋体" w:hAnsi="宋体" w:hint="eastAsia"/>
+        </w:rPr>
+        <w:t>爬取新闻</w:t>
+      </w:r>
+      <w:proofErr w:type="gramEnd"/>
+      <w:r>
+        <w:rPr>
+          <w:rFonts w:ascii="宋体" w:hAnsi="宋体" w:hint="eastAsia"/>
+        </w:rPr>
+        <w:t>写入数据库。</w:t>
       </w:r>
     </w:p>
     <w:p>
@@ -3717,7 +4536,7 @@
                     <pic:cNvPicPr/>
                   </pic:nvPicPr>
                   <pic:blipFill>
-                    <a:blip r:embed="rId15"/>
+                    <a:blip r:embed="rId23"/>
                     <a:stretch>
                       <a:fillRect/>
                     </a:stretch>
@@ -3840,7 +4659,7 @@
                     <pic:cNvPicPr/>
                   </pic:nvPicPr>
                   <pic:blipFill>
-                    <a:blip r:embed="rId16"/>
+                    <a:blip r:embed="rId24"/>
                     <a:stretch>
                       <a:fillRect/>
                     </a:stretch>
@@ -3963,7 +4782,7 @@
                     <pic:cNvPicPr/>
                   </pic:nvPicPr>
                   <pic:blipFill>
-                    <a:blip r:embed="rId17"/>
+                    <a:blip r:embed="rId25"/>
                     <a:stretch>
                       <a:fillRect/>
                     </a:stretch>
@@ -4076,7 +4895,7 @@
                     <pic:cNvPicPr/>
                   </pic:nvPicPr>
                   <pic:blipFill>
-                    <a:blip r:embed="rId18"/>
+                    <a:blip r:embed="rId26"/>
                     <a:stretch>
                       <a:fillRect/>
                     </a:stretch>
@@ -4195,7 +5014,7 @@
                     </pic:cNvPicPr>
                   </pic:nvPicPr>
                   <pic:blipFill>
-                    <a:blip r:embed="rId19" cstate="print">
+                    <a:blip r:embed="rId27" cstate="print">
                       <a:extLst>
                         <a:ext uri="{28A0092B-C50C-407E-A947-70E740481C1C}">
                           <a14:useLocalDpi xmlns:a14="http://schemas.microsoft.com/office/drawing/2010/main" val="0"/>
@@ -4253,7 +5072,7 @@
                     <pic:cNvPicPr/>
                   </pic:nvPicPr>
                   <pic:blipFill>
-                    <a:blip r:embed="rId20"/>
+                    <a:blip r:embed="rId28"/>
                     <a:stretch>
                       <a:fillRect/>
                     </a:stretch>
@@ -4364,8 +5183,16 @@
         <w:rPr>
           <w:rFonts w:hint="eastAsia"/>
         </w:rPr>
-        <w:t>功能描述：后台服务器自动从各种新闻网站爬取数据</w:t>
-      </w:r>
+        <w:t>功能描述：后台服务器自动从各种新闻</w:t>
+      </w:r>
+      <w:proofErr w:type="gramStart"/>
+      <w:r>
+        <w:rPr>
+          <w:rFonts w:hint="eastAsia"/>
+        </w:rPr>
+        <w:t>网站爬取数据</w:t>
+      </w:r>
+      <w:proofErr w:type="gramEnd"/>
     </w:p>
     <w:p>
       <w:pPr>
@@ -5324,7 +6151,21 @@
         <w:rPr>
           <w:rFonts w:hint="eastAsia"/>
         </w:rPr>
-        <w:t>新闻库信息，新闻库修改信息</w:t>
+        <w:t>新闻库信息，新闻</w:t>
+      </w:r>
+      <w:proofErr w:type="gramStart"/>
+      <w:r>
+        <w:rPr>
+          <w:rFonts w:hint="eastAsia"/>
+        </w:rPr>
+        <w:t>库修改</w:t>
+      </w:r>
+      <w:proofErr w:type="gramEnd"/>
+      <w:r>
+        <w:rPr>
+          <w:rFonts w:hint="eastAsia"/>
+        </w:rPr>
+        <w:t>信息</w:t>
       </w:r>
     </w:p>
     <w:p>
@@ -5872,7 +6713,7 @@
                     </pic:cNvPicPr>
                   </pic:nvPicPr>
                   <pic:blipFill>
-                    <a:blip r:embed="rId21">
+                    <a:blip r:embed="rId29">
                       <a:extLst>
                         <a:ext uri="{28A0092B-C50C-407E-A947-70E740481C1C}">
                           <a14:useLocalDpi xmlns:a14="http://schemas.microsoft.com/office/drawing/2010/main" val="0"/>
@@ -6098,6 +6939,7 @@
                 <w:szCs w:val="24"/>
               </w:rPr>
             </w:pPr>
+            <w:proofErr w:type="spellStart"/>
             <w:r>
               <w:rPr>
                 <w:rFonts w:ascii="宋体" w:eastAsia="宋体" w:hAnsi="宋体"/>
@@ -6106,6 +6948,7 @@
               </w:rPr>
               <w:t>user_id</w:t>
             </w:r>
+            <w:proofErr w:type="spellEnd"/>
           </w:p>
         </w:tc>
         <w:tc>
@@ -6500,6 +7343,7 @@
                 <w:szCs w:val="24"/>
               </w:rPr>
             </w:pPr>
+            <w:proofErr w:type="spellStart"/>
             <w:r>
               <w:rPr>
                 <w:rFonts w:ascii="宋体" w:eastAsia="宋体" w:hAnsi="宋体"/>
@@ -6508,6 +7352,7 @@
               </w:rPr>
               <w:t>user_id</w:t>
             </w:r>
+            <w:proofErr w:type="spellEnd"/>
           </w:p>
         </w:tc>
         <w:tc>
@@ -6550,6 +7395,7 @@
                 <w:szCs w:val="24"/>
               </w:rPr>
             </w:pPr>
+            <w:proofErr w:type="spellStart"/>
             <w:r>
               <w:rPr>
                 <w:rFonts w:ascii="宋体" w:eastAsia="宋体" w:hAnsi="宋体" w:hint="eastAsia"/>
@@ -6566,6 +7412,7 @@
               </w:rPr>
               <w:t>_id</w:t>
             </w:r>
+            <w:proofErr w:type="spellEnd"/>
           </w:p>
         </w:tc>
         <w:tc>
@@ -6920,6 +7767,7 @@
                 <w:szCs w:val="24"/>
               </w:rPr>
             </w:pPr>
+            <w:proofErr w:type="spellStart"/>
             <w:r>
               <w:rPr>
                 <w:rFonts w:ascii="宋体" w:eastAsia="宋体" w:hAnsi="宋体"/>
@@ -6928,6 +7776,7 @@
               </w:rPr>
               <w:t>user_id</w:t>
             </w:r>
+            <w:proofErr w:type="spellEnd"/>
           </w:p>
         </w:tc>
         <w:tc>
@@ -6970,6 +7819,7 @@
                 <w:szCs w:val="24"/>
               </w:rPr>
             </w:pPr>
+            <w:proofErr w:type="spellStart"/>
             <w:r>
               <w:rPr>
                 <w:rFonts w:ascii="宋体" w:eastAsia="宋体" w:hAnsi="宋体" w:hint="eastAsia"/>
@@ -6986,6 +7836,7 @@
               </w:rPr>
               <w:t>_id</w:t>
             </w:r>
+            <w:proofErr w:type="spellEnd"/>
           </w:p>
         </w:tc>
         <w:tc>
@@ -7241,6 +8092,7 @@
                 <w:szCs w:val="24"/>
               </w:rPr>
             </w:pPr>
+            <w:proofErr w:type="spellStart"/>
             <w:r>
               <w:rPr>
                 <w:rFonts w:ascii="宋体" w:eastAsia="宋体" w:hAnsi="宋体"/>
@@ -7249,6 +8101,7 @@
               </w:rPr>
               <w:t>news_id</w:t>
             </w:r>
+            <w:proofErr w:type="spellEnd"/>
           </w:p>
         </w:tc>
         <w:tc>
@@ -7291,6 +8144,7 @@
                 <w:szCs w:val="24"/>
               </w:rPr>
             </w:pPr>
+            <w:proofErr w:type="spellStart"/>
             <w:r>
               <w:rPr>
                 <w:rFonts w:ascii="宋体" w:eastAsia="宋体" w:hAnsi="宋体"/>
@@ -7299,6 +8153,7 @@
               </w:rPr>
               <w:t>news_link</w:t>
             </w:r>
+            <w:proofErr w:type="spellEnd"/>
           </w:p>
         </w:tc>
         <w:tc>
@@ -7329,7 +8184,25 @@
                 <w:sz w:val="24"/>
                 <w:szCs w:val="24"/>
               </w:rPr>
-              <w:t>，从新闻网页爬取的资源需要填写新闻链接，而自己输入的新闻该字段可以为空</w:t>
+              <w:t>，从新闻</w:t>
+            </w:r>
+            <w:proofErr w:type="gramStart"/>
+            <w:r>
+              <w:rPr>
+                <w:rFonts w:ascii="宋体" w:eastAsia="宋体" w:hAnsi="宋体" w:hint="eastAsia"/>
+                <w:sz w:val="24"/>
+                <w:szCs w:val="24"/>
+              </w:rPr>
+              <w:t>网页爬取的</w:t>
+            </w:r>
+            <w:proofErr w:type="gramEnd"/>
+            <w:r>
+              <w:rPr>
+                <w:rFonts w:ascii="宋体" w:eastAsia="宋体" w:hAnsi="宋体" w:hint="eastAsia"/>
+                <w:sz w:val="24"/>
+                <w:szCs w:val="24"/>
+              </w:rPr>
+              <w:t>资源需要填写新闻链接，而自己输入的新闻该字段可以为空</w:t>
             </w:r>
           </w:p>
         </w:tc>
@@ -7869,6 +8742,7 @@
                 <w:szCs w:val="24"/>
               </w:rPr>
             </w:pPr>
+            <w:proofErr w:type="spellStart"/>
             <w:r>
               <w:rPr>
                 <w:rFonts w:ascii="宋体" w:eastAsia="宋体" w:hAnsi="宋体"/>
@@ -7877,6 +8751,7 @@
               </w:rPr>
               <w:t>news_id</w:t>
             </w:r>
+            <w:proofErr w:type="spellEnd"/>
           </w:p>
         </w:tc>
         <w:tc>
@@ -7919,6 +8794,7 @@
                 <w:szCs w:val="24"/>
               </w:rPr>
             </w:pPr>
+            <w:proofErr w:type="spellStart"/>
             <w:r>
               <w:rPr>
                 <w:rFonts w:ascii="宋体" w:eastAsia="宋体" w:hAnsi="宋体" w:hint="eastAsia"/>
@@ -7935,6 +8811,7 @@
               </w:rPr>
               <w:t>ead_times</w:t>
             </w:r>
+            <w:proofErr w:type="spellEnd"/>
           </w:p>
         </w:tc>
         <w:tc>
@@ -7985,6 +8862,7 @@
                 <w:szCs w:val="24"/>
               </w:rPr>
             </w:pPr>
+            <w:proofErr w:type="spellStart"/>
             <w:r>
               <w:rPr>
                 <w:rFonts w:ascii="宋体" w:eastAsia="宋体" w:hAnsi="宋体" w:hint="eastAsia"/>
@@ -8001,6 +8879,7 @@
               </w:rPr>
               <w:t>ike_times</w:t>
             </w:r>
+            <w:proofErr w:type="spellEnd"/>
           </w:p>
         </w:tc>
         <w:tc>
@@ -8215,6 +9094,7 @@
                 <w:szCs w:val="24"/>
               </w:rPr>
             </w:pPr>
+            <w:proofErr w:type="spellStart"/>
             <w:r>
               <w:rPr>
                 <w:rFonts w:ascii="宋体" w:eastAsia="宋体" w:hAnsi="宋体" w:hint="eastAsia"/>
@@ -8231,6 +9111,7 @@
               </w:rPr>
               <w:t>ews_id</w:t>
             </w:r>
+            <w:proofErr w:type="spellEnd"/>
           </w:p>
         </w:tc>
         <w:tc>
@@ -8389,6 +9270,7 @@
                 <w:szCs w:val="24"/>
               </w:rPr>
             </w:pPr>
+            <w:proofErr w:type="spellStart"/>
             <w:r>
               <w:rPr>
                 <w:rFonts w:ascii="宋体" w:eastAsia="宋体" w:hAnsi="宋体"/>
@@ -8397,6 +9279,7 @@
               </w:rPr>
               <w:t>read_times</w:t>
             </w:r>
+            <w:proofErr w:type="spellEnd"/>
           </w:p>
         </w:tc>
         <w:tc>
@@ -8447,6 +9330,7 @@
                 <w:szCs w:val="24"/>
               </w:rPr>
             </w:pPr>
+            <w:proofErr w:type="spellStart"/>
             <w:r>
               <w:rPr>
                 <w:rFonts w:ascii="宋体" w:eastAsia="宋体" w:hAnsi="宋体" w:hint="eastAsia"/>
@@ -8463,6 +9347,7 @@
               </w:rPr>
               <w:t>ike_times</w:t>
             </w:r>
+            <w:proofErr w:type="spellEnd"/>
           </w:p>
         </w:tc>
         <w:tc>
@@ -8513,6 +9398,7 @@
                 <w:szCs w:val="24"/>
               </w:rPr>
             </w:pPr>
+            <w:proofErr w:type="spellStart"/>
             <w:r>
               <w:rPr>
                 <w:rFonts w:ascii="宋体" w:eastAsia="宋体" w:hAnsi="宋体" w:hint="eastAsia"/>
@@ -8529,6 +9415,7 @@
               </w:rPr>
               <w:t>ot_value</w:t>
             </w:r>
+            <w:proofErr w:type="spellEnd"/>
           </w:p>
         </w:tc>
         <w:tc>
@@ -8760,6 +9647,7 @@
                 <w:szCs w:val="24"/>
               </w:rPr>
             </w:pPr>
+            <w:proofErr w:type="spellStart"/>
             <w:r>
               <w:rPr>
                 <w:rFonts w:ascii="宋体" w:eastAsia="宋体" w:hAnsi="宋体"/>
@@ -8768,6 +9656,7 @@
               </w:rPr>
               <w:t>user_id</w:t>
             </w:r>
+            <w:proofErr w:type="spellEnd"/>
           </w:p>
         </w:tc>
         <w:tc>
@@ -8810,6 +9699,7 @@
                 <w:szCs w:val="24"/>
               </w:rPr>
             </w:pPr>
+            <w:proofErr w:type="spellStart"/>
             <w:r>
               <w:rPr>
                 <w:rFonts w:ascii="宋体" w:eastAsia="宋体" w:hAnsi="宋体"/>
@@ -8818,6 +9708,7 @@
               </w:rPr>
               <w:t>news_id</w:t>
             </w:r>
+            <w:proofErr w:type="spellEnd"/>
           </w:p>
         </w:tc>
         <w:tc>
@@ -9143,12 +10034,14 @@
         </w:rPr>
         <w:t>防止</w:t>
       </w:r>
+      <w:proofErr w:type="spellStart"/>
       <w:r>
         <w:rPr>
           <w:rFonts w:hint="eastAsia"/>
         </w:rPr>
         <w:t>sql</w:t>
       </w:r>
+      <w:proofErr w:type="spellEnd"/>
       <w:r>
         <w:rPr>
           <w:rFonts w:hint="eastAsia"/>
@@ -9185,12 +10078,14 @@
         </w:rPr>
         <w:t>框架中</w:t>
       </w:r>
+      <w:proofErr w:type="spellStart"/>
       <w:r>
         <w:rPr>
           <w:rFonts w:hint="eastAsia"/>
         </w:rPr>
         <w:t>sql</w:t>
       </w:r>
+      <w:proofErr w:type="spellEnd"/>
       <w:r>
         <w:rPr>
           <w:rFonts w:hint="eastAsia"/>
@@ -9209,12 +10104,14 @@
         </w:rPr>
         <w:t>，防止</w:t>
       </w:r>
+      <w:proofErr w:type="spellStart"/>
       <w:r>
         <w:rPr>
           <w:rFonts w:hint="eastAsia"/>
         </w:rPr>
         <w:t>sql</w:t>
       </w:r>
+      <w:proofErr w:type="spellEnd"/>
       <w:r>
         <w:rPr>
           <w:rFonts w:hint="eastAsia"/>
@@ -9265,7 +10162,21 @@
         <w:rPr>
           <w:rFonts w:ascii="宋体" w:hAnsi="宋体" w:hint="eastAsia"/>
         </w:rPr>
-        <w:t>．客户端安全</w:t>
+        <w:t>．客户</w:t>
+      </w:r>
+      <w:proofErr w:type="gramStart"/>
+      <w:r>
+        <w:rPr>
+          <w:rFonts w:ascii="宋体" w:hAnsi="宋体" w:hint="eastAsia"/>
+        </w:rPr>
+        <w:t>端安</w:t>
+      </w:r>
+      <w:proofErr w:type="gramEnd"/>
+      <w:r>
+        <w:rPr>
+          <w:rFonts w:ascii="宋体" w:hAnsi="宋体" w:hint="eastAsia"/>
+        </w:rPr>
+        <w:t>全</w:t>
       </w:r>
     </w:p>
     <w:p>
@@ -9279,24 +10190,28 @@
         </w:rPr>
         <w:t>防止</w:t>
       </w:r>
+      <w:proofErr w:type="spellStart"/>
       <w:r>
         <w:rPr>
           <w:rFonts w:hint="eastAsia"/>
         </w:rPr>
         <w:t>xss</w:t>
       </w:r>
+      <w:proofErr w:type="spellEnd"/>
       <w:r>
         <w:rPr>
           <w:rFonts w:hint="eastAsia"/>
         </w:rPr>
         <w:t>攻击和</w:t>
       </w:r>
+      <w:proofErr w:type="spellStart"/>
       <w:r>
         <w:rPr>
           <w:rFonts w:hint="eastAsia"/>
         </w:rPr>
         <w:t>csrf</w:t>
       </w:r>
+      <w:proofErr w:type="spellEnd"/>
       <w:r>
         <w:rPr>
           <w:rFonts w:hint="eastAsia"/>
@@ -9342,12 +10257,14 @@
         </w:rPr>
         <w:t>状态，防止恶意</w:t>
       </w:r>
+      <w:proofErr w:type="spellStart"/>
       <w:r>
         <w:rPr>
           <w:rFonts w:hint="eastAsia"/>
         </w:rPr>
         <w:t>js</w:t>
       </w:r>
+      <w:proofErr w:type="spellEnd"/>
       <w:r>
         <w:rPr>
           <w:rFonts w:hint="eastAsia"/>
@@ -9468,12 +10385,12 @@
       </w:r>
     </w:p>
     <w:sectPr>
-      <w:headerReference w:type="even" r:id="rId22"/>
-      <w:headerReference w:type="default" r:id="rId23"/>
-      <w:footerReference w:type="even" r:id="rId24"/>
-      <w:footerReference w:type="default" r:id="rId25"/>
-      <w:headerReference w:type="first" r:id="rId26"/>
-      <w:footerReference w:type="first" r:id="rId27"/>
+      <w:headerReference w:type="even" r:id="rId30"/>
+      <w:headerReference w:type="default" r:id="rId31"/>
+      <w:footerReference w:type="even" r:id="rId32"/>
+      <w:footerReference w:type="default" r:id="rId33"/>
+      <w:headerReference w:type="first" r:id="rId34"/>
+      <w:footerReference w:type="first" r:id="rId35"/>
       <w:pgSz w:w="11906" w:h="16838"/>
       <w:pgMar w:top="1440" w:right="1800" w:bottom="1440" w:left="1800" w:header="851" w:footer="992" w:gutter="0"/>
       <w:cols w:space="425"/>

</xml_diff>